<commit_message>
added intro to docs
</commit_message>
<xml_diff>
--- a/TP058994 Cheng Yi Heng - Java Documentation.docx
+++ b/TP058994 Cheng Yi Heng - Java Documentation.docx
@@ -1319,12 +1319,82 @@
           <w:r>
             <w:fldChar w:fldCharType="separate"/>
           </w:r>
-          <w:hyperlink w:anchor="_Toc99969738" w:history="1">
+          <w:hyperlink w:anchor="_Toc99976662" w:history="1">
             <w:r>
               <w:rPr>
                 <w:rStyle w:val="Hyperlink"/>
                 <w:noProof/>
               </w:rPr>
+              <w:t>Introduction</w:t>
+            </w:r>
+            <w:r>
+              <w:rPr>
+                <w:noProof/>
+                <w:webHidden/>
+              </w:rPr>
+              <w:tab/>
+            </w:r>
+            <w:r>
+              <w:rPr>
+                <w:noProof/>
+                <w:webHidden/>
+              </w:rPr>
+              <w:fldChar w:fldCharType="begin"/>
+            </w:r>
+            <w:r>
+              <w:rPr>
+                <w:noProof/>
+                <w:webHidden/>
+              </w:rPr>
+              <w:instrText xml:space="preserve"> PAGEREF _Toc99976662 \h </w:instrText>
+            </w:r>
+            <w:r>
+              <w:rPr>
+                <w:noProof/>
+                <w:webHidden/>
+              </w:rPr>
+            </w:r>
+            <w:r>
+              <w:rPr>
+                <w:noProof/>
+                <w:webHidden/>
+              </w:rPr>
+              <w:fldChar w:fldCharType="separate"/>
+            </w:r>
+            <w:r>
+              <w:rPr>
+                <w:noProof/>
+                <w:webHidden/>
+              </w:rPr>
+              <w:t>4</w:t>
+            </w:r>
+            <w:r>
+              <w:rPr>
+                <w:noProof/>
+                <w:webHidden/>
+              </w:rPr>
+              <w:fldChar w:fldCharType="end"/>
+            </w:r>
+          </w:hyperlink>
+        </w:p>
+        <w:p>
+          <w:pPr>
+            <w:pStyle w:val="TOC1"/>
+            <w:tabs>
+              <w:tab w:val="right" w:leader="dot" w:pos="9350"/>
+            </w:tabs>
+            <w:rPr>
+              <w:rFonts w:asciiTheme="minorHAnsi" w:hAnsiTheme="minorHAnsi"/>
+              <w:noProof/>
+              <w:sz w:val="22"/>
+            </w:rPr>
+          </w:pPr>
+          <w:hyperlink w:anchor="_Toc99976663" w:history="1">
+            <w:r>
+              <w:rPr>
+                <w:rStyle w:val="Hyperlink"/>
+                <w:noProof/>
+              </w:rPr>
               <w:t>1.0 Sample Outputs</w:t>
             </w:r>
             <w:r>
@@ -1346,7 +1416,7 @@
                 <w:noProof/>
                 <w:webHidden/>
               </w:rPr>
-              <w:instrText xml:space="preserve"> PAGEREF _Toc99969738 \h </w:instrText>
+              <w:instrText xml:space="preserve"> PAGEREF _Toc99976663 \h </w:instrText>
             </w:r>
             <w:r>
               <w:rPr>
@@ -1366,7 +1436,7 @@
                 <w:noProof/>
                 <w:webHidden/>
               </w:rPr>
-              <w:t>3</w:t>
+              <w:t>5</w:t>
             </w:r>
             <w:r>
               <w:rPr>
@@ -1389,7 +1459,7 @@
               <w:sz w:val="22"/>
             </w:rPr>
           </w:pPr>
-          <w:hyperlink w:anchor="_Toc99969739" w:history="1">
+          <w:hyperlink w:anchor="_Toc99976664" w:history="1">
             <w:r>
               <w:rPr>
                 <w:rStyle w:val="Hyperlink"/>
@@ -1416,7 +1486,7 @@
                 <w:noProof/>
                 <w:webHidden/>
               </w:rPr>
-              <w:instrText xml:space="preserve"> PAGEREF _Toc99969739 \h </w:instrText>
+              <w:instrText xml:space="preserve"> PAGEREF _Toc99976664 \h </w:instrText>
             </w:r>
             <w:r>
               <w:rPr>
@@ -1436,7 +1506,7 @@
                 <w:noProof/>
                 <w:webHidden/>
               </w:rPr>
-              <w:t>3</w:t>
+              <w:t>5</w:t>
             </w:r>
             <w:r>
               <w:rPr>
@@ -1459,7 +1529,7 @@
               <w:sz w:val="22"/>
             </w:rPr>
           </w:pPr>
-          <w:hyperlink w:anchor="_Toc99969740" w:history="1">
+          <w:hyperlink w:anchor="_Toc99976665" w:history="1">
             <w:r>
               <w:rPr>
                 <w:rStyle w:val="Hyperlink"/>
@@ -1486,7 +1556,7 @@
                 <w:noProof/>
                 <w:webHidden/>
               </w:rPr>
-              <w:instrText xml:space="preserve"> PAGEREF _Toc99969740 \h </w:instrText>
+              <w:instrText xml:space="preserve"> PAGEREF _Toc99976665 \h </w:instrText>
             </w:r>
             <w:r>
               <w:rPr>
@@ -1506,7 +1576,7 @@
                 <w:noProof/>
                 <w:webHidden/>
               </w:rPr>
-              <w:t>6</w:t>
+              <w:t>8</w:t>
             </w:r>
             <w:r>
               <w:rPr>
@@ -1529,7 +1599,7 @@
               <w:sz w:val="22"/>
             </w:rPr>
           </w:pPr>
-          <w:hyperlink w:anchor="_Toc99969741" w:history="1">
+          <w:hyperlink w:anchor="_Toc99976666" w:history="1">
             <w:r>
               <w:rPr>
                 <w:rStyle w:val="Hyperlink"/>
@@ -1556,7 +1626,7 @@
                 <w:noProof/>
                 <w:webHidden/>
               </w:rPr>
-              <w:instrText xml:space="preserve"> PAGEREF _Toc99969741 \h </w:instrText>
+              <w:instrText xml:space="preserve"> PAGEREF _Toc99976666 \h </w:instrText>
             </w:r>
             <w:r>
               <w:rPr>
@@ -1576,7 +1646,7 @@
                 <w:noProof/>
                 <w:webHidden/>
               </w:rPr>
-              <w:t>9</w:t>
+              <w:t>11</w:t>
             </w:r>
             <w:r>
               <w:rPr>
@@ -1599,7 +1669,7 @@
               <w:sz w:val="22"/>
             </w:rPr>
           </w:pPr>
-          <w:hyperlink w:anchor="_Toc99969742" w:history="1">
+          <w:hyperlink w:anchor="_Toc99976667" w:history="1">
             <w:r>
               <w:rPr>
                 <w:rStyle w:val="Hyperlink"/>
@@ -1626,7 +1696,7 @@
                 <w:noProof/>
                 <w:webHidden/>
               </w:rPr>
-              <w:instrText xml:space="preserve"> PAGEREF _Toc99969742 \h </w:instrText>
+              <w:instrText xml:space="preserve"> PAGEREF _Toc99976667 \h </w:instrText>
             </w:r>
             <w:r>
               <w:rPr>
@@ -1646,7 +1716,7 @@
                 <w:noProof/>
                 <w:webHidden/>
               </w:rPr>
-              <w:t>11</w:t>
+              <w:t>13</w:t>
             </w:r>
             <w:r>
               <w:rPr>
@@ -1669,7 +1739,7 @@
               <w:sz w:val="22"/>
             </w:rPr>
           </w:pPr>
-          <w:hyperlink w:anchor="_Toc99969743" w:history="1">
+          <w:hyperlink w:anchor="_Toc99976668" w:history="1">
             <w:r>
               <w:rPr>
                 <w:rStyle w:val="Hyperlink"/>
@@ -1696,7 +1766,7 @@
                 <w:noProof/>
                 <w:webHidden/>
               </w:rPr>
-              <w:instrText xml:space="preserve"> PAGEREF _Toc99969743 \h </w:instrText>
+              <w:instrText xml:space="preserve"> PAGEREF _Toc99976668 \h </w:instrText>
             </w:r>
             <w:r>
               <w:rPr>
@@ -1716,7 +1786,7 @@
                 <w:noProof/>
                 <w:webHidden/>
               </w:rPr>
-              <w:t>11</w:t>
+              <w:t>13</w:t>
             </w:r>
             <w:r>
               <w:rPr>
@@ -1739,7 +1809,7 @@
               <w:sz w:val="22"/>
             </w:rPr>
           </w:pPr>
-          <w:hyperlink w:anchor="_Toc99969744" w:history="1">
+          <w:hyperlink w:anchor="_Toc99976669" w:history="1">
             <w:r>
               <w:rPr>
                 <w:rStyle w:val="Hyperlink"/>
@@ -1766,7 +1836,7 @@
                 <w:noProof/>
                 <w:webHidden/>
               </w:rPr>
-              <w:instrText xml:space="preserve"> PAGEREF _Toc99969744 \h </w:instrText>
+              <w:instrText xml:space="preserve"> PAGEREF _Toc99976669 \h </w:instrText>
             </w:r>
             <w:r>
               <w:rPr>
@@ -1786,7 +1856,7 @@
                 <w:noProof/>
                 <w:webHidden/>
               </w:rPr>
-              <w:t>13</w:t>
+              <w:t>15</w:t>
             </w:r>
             <w:r>
               <w:rPr>
@@ -1809,7 +1879,7 @@
               <w:sz w:val="22"/>
             </w:rPr>
           </w:pPr>
-          <w:hyperlink w:anchor="_Toc99969745" w:history="1">
+          <w:hyperlink w:anchor="_Toc99976670" w:history="1">
             <w:r>
               <w:rPr>
                 <w:rStyle w:val="Hyperlink"/>
@@ -1836,7 +1906,7 @@
                 <w:noProof/>
                 <w:webHidden/>
               </w:rPr>
-              <w:instrText xml:space="preserve"> PAGEREF _Toc99969745 \h </w:instrText>
+              <w:instrText xml:space="preserve"> PAGEREF _Toc99976670 \h </w:instrText>
             </w:r>
             <w:r>
               <w:rPr>
@@ -1856,7 +1926,7 @@
                 <w:noProof/>
                 <w:webHidden/>
               </w:rPr>
-              <w:t>13</w:t>
+              <w:t>15</w:t>
             </w:r>
             <w:r>
               <w:rPr>
@@ -1879,7 +1949,7 @@
               <w:sz w:val="22"/>
             </w:rPr>
           </w:pPr>
-          <w:hyperlink w:anchor="_Toc99969746" w:history="1">
+          <w:hyperlink w:anchor="_Toc99976671" w:history="1">
             <w:r>
               <w:rPr>
                 <w:rStyle w:val="Hyperlink"/>
@@ -1906,7 +1976,7 @@
                 <w:noProof/>
                 <w:webHidden/>
               </w:rPr>
-              <w:instrText xml:space="preserve"> PAGEREF _Toc99969746 \h </w:instrText>
+              <w:instrText xml:space="preserve"> PAGEREF _Toc99976671 \h </w:instrText>
             </w:r>
             <w:r>
               <w:rPr>
@@ -1926,7 +1996,7 @@
                 <w:noProof/>
                 <w:webHidden/>
               </w:rPr>
-              <w:t>13</w:t>
+              <w:t>15</w:t>
             </w:r>
             <w:r>
               <w:rPr>
@@ -1949,7 +2019,7 @@
               <w:sz w:val="22"/>
             </w:rPr>
           </w:pPr>
-          <w:hyperlink w:anchor="_Toc99969747" w:history="1">
+          <w:hyperlink w:anchor="_Toc99976672" w:history="1">
             <w:r>
               <w:rPr>
                 <w:rStyle w:val="Hyperlink"/>
@@ -1976,7 +2046,7 @@
                 <w:noProof/>
                 <w:webHidden/>
               </w:rPr>
-              <w:instrText xml:space="preserve"> PAGEREF _Toc99969747 \h </w:instrText>
+              <w:instrText xml:space="preserve"> PAGEREF _Toc99976672 \h </w:instrText>
             </w:r>
             <w:r>
               <w:rPr>
@@ -1996,7 +2066,7 @@
                 <w:noProof/>
                 <w:webHidden/>
               </w:rPr>
-              <w:t>15</w:t>
+              <w:t>17</w:t>
             </w:r>
             <w:r>
               <w:rPr>
@@ -2019,7 +2089,7 @@
               <w:sz w:val="22"/>
             </w:rPr>
           </w:pPr>
-          <w:hyperlink w:anchor="_Toc99969748" w:history="1">
+          <w:hyperlink w:anchor="_Toc99976673" w:history="1">
             <w:r>
               <w:rPr>
                 <w:rStyle w:val="Hyperlink"/>
@@ -2046,7 +2116,7 @@
                 <w:noProof/>
                 <w:webHidden/>
               </w:rPr>
-              <w:instrText xml:space="preserve"> PAGEREF _Toc99969748 \h </w:instrText>
+              <w:instrText xml:space="preserve"> PAGEREF _Toc99976673 \h </w:instrText>
             </w:r>
             <w:r>
               <w:rPr>
@@ -2066,7 +2136,7 @@
                 <w:noProof/>
                 <w:webHidden/>
               </w:rPr>
-              <w:t>15</w:t>
+              <w:t>17</w:t>
             </w:r>
             <w:r>
               <w:rPr>
@@ -2089,7 +2159,7 @@
               <w:sz w:val="22"/>
             </w:rPr>
           </w:pPr>
-          <w:hyperlink w:anchor="_Toc99969749" w:history="1">
+          <w:hyperlink w:anchor="_Toc99976674" w:history="1">
             <w:r>
               <w:rPr>
                 <w:rStyle w:val="Hyperlink"/>
@@ -2116,7 +2186,7 @@
                 <w:noProof/>
                 <w:webHidden/>
               </w:rPr>
-              <w:instrText xml:space="preserve"> PAGEREF _Toc99969749 \h </w:instrText>
+              <w:instrText xml:space="preserve"> PAGEREF _Toc99976674 \h </w:instrText>
             </w:r>
             <w:r>
               <w:rPr>
@@ -2136,7 +2206,7 @@
                 <w:noProof/>
                 <w:webHidden/>
               </w:rPr>
-              <w:t>16</w:t>
+              <w:t>18</w:t>
             </w:r>
             <w:r>
               <w:rPr>
@@ -2159,7 +2229,7 @@
               <w:sz w:val="22"/>
             </w:rPr>
           </w:pPr>
-          <w:hyperlink w:anchor="_Toc99969750" w:history="1">
+          <w:hyperlink w:anchor="_Toc99976675" w:history="1">
             <w:r>
               <w:rPr>
                 <w:rStyle w:val="Hyperlink"/>
@@ -2186,7 +2256,7 @@
                 <w:noProof/>
                 <w:webHidden/>
               </w:rPr>
-              <w:instrText xml:space="preserve"> PAGEREF _Toc99969750 \h </w:instrText>
+              <w:instrText xml:space="preserve"> PAGEREF _Toc99976675 \h </w:instrText>
             </w:r>
             <w:r>
               <w:rPr>
@@ -2206,7 +2276,7 @@
                 <w:noProof/>
                 <w:webHidden/>
               </w:rPr>
-              <w:t>16</w:t>
+              <w:t>18</w:t>
             </w:r>
             <w:r>
               <w:rPr>
@@ -2229,7 +2299,7 @@
               <w:sz w:val="22"/>
             </w:rPr>
           </w:pPr>
-          <w:hyperlink w:anchor="_Toc99969751" w:history="1">
+          <w:hyperlink w:anchor="_Toc99976676" w:history="1">
             <w:r>
               <w:rPr>
                 <w:rStyle w:val="Hyperlink"/>
@@ -2256,7 +2326,7 @@
                 <w:noProof/>
                 <w:webHidden/>
               </w:rPr>
-              <w:instrText xml:space="preserve"> PAGEREF _Toc99969751 \h </w:instrText>
+              <w:instrText xml:space="preserve"> PAGEREF _Toc99976676 \h </w:instrText>
             </w:r>
             <w:r>
               <w:rPr>
@@ -2276,7 +2346,7 @@
                 <w:noProof/>
                 <w:webHidden/>
               </w:rPr>
-              <w:t>17</w:t>
+              <w:t>19</w:t>
             </w:r>
             <w:r>
               <w:rPr>
@@ -2299,7 +2369,7 @@
               <w:sz w:val="22"/>
             </w:rPr>
           </w:pPr>
-          <w:hyperlink w:anchor="_Toc99969752" w:history="1">
+          <w:hyperlink w:anchor="_Toc99976677" w:history="1">
             <w:r>
               <w:rPr>
                 <w:rStyle w:val="Hyperlink"/>
@@ -2326,7 +2396,7 @@
                 <w:noProof/>
                 <w:webHidden/>
               </w:rPr>
-              <w:instrText xml:space="preserve"> PAGEREF _Toc99969752 \h </w:instrText>
+              <w:instrText xml:space="preserve"> PAGEREF _Toc99976677 \h </w:instrText>
             </w:r>
             <w:r>
               <w:rPr>
@@ -2346,7 +2416,7 @@
                 <w:noProof/>
                 <w:webHidden/>
               </w:rPr>
-              <w:t>17</w:t>
+              <w:t>19</w:t>
             </w:r>
             <w:r>
               <w:rPr>
@@ -2369,7 +2439,7 @@
               <w:sz w:val="22"/>
             </w:rPr>
           </w:pPr>
-          <w:hyperlink w:anchor="_Toc99969753" w:history="1">
+          <w:hyperlink w:anchor="_Toc99976678" w:history="1">
             <w:r>
               <w:rPr>
                 <w:rStyle w:val="Hyperlink"/>
@@ -2396,7 +2466,7 @@
                 <w:noProof/>
                 <w:webHidden/>
               </w:rPr>
-              <w:instrText xml:space="preserve"> PAGEREF _Toc99969753 \h </w:instrText>
+              <w:instrText xml:space="preserve"> PAGEREF _Toc99976678 \h </w:instrText>
             </w:r>
             <w:r>
               <w:rPr>
@@ -2416,7 +2486,7 @@
                 <w:noProof/>
                 <w:webHidden/>
               </w:rPr>
-              <w:t>18</w:t>
+              <w:t>20</w:t>
             </w:r>
             <w:r>
               <w:rPr>
@@ -2439,7 +2509,7 @@
               <w:sz w:val="22"/>
             </w:rPr>
           </w:pPr>
-          <w:hyperlink w:anchor="_Toc99969754" w:history="1">
+          <w:hyperlink w:anchor="_Toc99976679" w:history="1">
             <w:r>
               <w:rPr>
                 <w:rStyle w:val="Hyperlink"/>
@@ -2466,7 +2536,7 @@
                 <w:noProof/>
                 <w:webHidden/>
               </w:rPr>
-              <w:instrText xml:space="preserve"> PAGEREF _Toc99969754 \h </w:instrText>
+              <w:instrText xml:space="preserve"> PAGEREF _Toc99976679 \h </w:instrText>
             </w:r>
             <w:r>
               <w:rPr>
@@ -2486,7 +2556,7 @@
                 <w:noProof/>
                 <w:webHidden/>
               </w:rPr>
-              <w:t>19</w:t>
+              <w:t>21</w:t>
             </w:r>
             <w:r>
               <w:rPr>
@@ -2509,7 +2579,7 @@
               <w:sz w:val="22"/>
             </w:rPr>
           </w:pPr>
-          <w:hyperlink w:anchor="_Toc99969755" w:history="1">
+          <w:hyperlink w:anchor="_Toc99976680" w:history="1">
             <w:r>
               <w:rPr>
                 <w:rStyle w:val="Hyperlink"/>
@@ -2536,7 +2606,7 @@
                 <w:noProof/>
                 <w:webHidden/>
               </w:rPr>
-              <w:instrText xml:space="preserve"> PAGEREF _Toc99969755 \h </w:instrText>
+              <w:instrText xml:space="preserve"> PAGEREF _Toc99976680 \h </w:instrText>
             </w:r>
             <w:r>
               <w:rPr>
@@ -2556,7 +2626,7 @@
                 <w:noProof/>
                 <w:webHidden/>
               </w:rPr>
-              <w:t>21</w:t>
+              <w:t>23</w:t>
             </w:r>
             <w:r>
               <w:rPr>
@@ -2579,7 +2649,7 @@
               <w:sz w:val="22"/>
             </w:rPr>
           </w:pPr>
-          <w:hyperlink w:anchor="_Toc99969756" w:history="1">
+          <w:hyperlink w:anchor="_Toc99976681" w:history="1">
             <w:r>
               <w:rPr>
                 <w:rStyle w:val="Hyperlink"/>
@@ -2606,7 +2676,7 @@
                 <w:noProof/>
                 <w:webHidden/>
               </w:rPr>
-              <w:instrText xml:space="preserve"> PAGEREF _Toc99969756 \h </w:instrText>
+              <w:instrText xml:space="preserve"> PAGEREF _Toc99976681 \h </w:instrText>
             </w:r>
             <w:r>
               <w:rPr>
@@ -2626,7 +2696,7 @@
                 <w:noProof/>
                 <w:webHidden/>
               </w:rPr>
-              <w:t>22</w:t>
+              <w:t>24</w:t>
             </w:r>
             <w:r>
               <w:rPr>
@@ -2649,7 +2719,7 @@
               <w:sz w:val="22"/>
             </w:rPr>
           </w:pPr>
-          <w:hyperlink w:anchor="_Toc99969757" w:history="1">
+          <w:hyperlink w:anchor="_Toc99976682" w:history="1">
             <w:r>
               <w:rPr>
                 <w:rStyle w:val="Hyperlink"/>
@@ -2676,7 +2746,7 @@
                 <w:noProof/>
                 <w:webHidden/>
               </w:rPr>
-              <w:instrText xml:space="preserve"> PAGEREF _Toc99969757 \h </w:instrText>
+              <w:instrText xml:space="preserve"> PAGEREF _Toc99976682 \h </w:instrText>
             </w:r>
             <w:r>
               <w:rPr>
@@ -2696,7 +2766,7 @@
                 <w:noProof/>
                 <w:webHidden/>
               </w:rPr>
-              <w:t>23</w:t>
+              <w:t>25</w:t>
             </w:r>
             <w:r>
               <w:rPr>
@@ -2719,7 +2789,7 @@
               <w:sz w:val="22"/>
             </w:rPr>
           </w:pPr>
-          <w:hyperlink w:anchor="_Toc99969758" w:history="1">
+          <w:hyperlink w:anchor="_Toc99976683" w:history="1">
             <w:r>
               <w:rPr>
                 <w:rStyle w:val="Hyperlink"/>
@@ -2746,7 +2816,7 @@
                 <w:noProof/>
                 <w:webHidden/>
               </w:rPr>
-              <w:instrText xml:space="preserve"> PAGEREF _Toc99969758 \h </w:instrText>
+              <w:instrText xml:space="preserve"> PAGEREF _Toc99976683 \h </w:instrText>
             </w:r>
             <w:r>
               <w:rPr>
@@ -2766,7 +2836,7 @@
                 <w:noProof/>
                 <w:webHidden/>
               </w:rPr>
-              <w:t>24</w:t>
+              <w:t>26</w:t>
             </w:r>
             <w:r>
               <w:rPr>
@@ -2789,7 +2859,7 @@
               <w:sz w:val="22"/>
             </w:rPr>
           </w:pPr>
-          <w:hyperlink w:anchor="_Toc99969759" w:history="1">
+          <w:hyperlink w:anchor="_Toc99976684" w:history="1">
             <w:r>
               <w:rPr>
                 <w:rStyle w:val="Hyperlink"/>
@@ -2816,7 +2886,7 @@
                 <w:noProof/>
                 <w:webHidden/>
               </w:rPr>
-              <w:instrText xml:space="preserve"> PAGEREF _Toc99969759 \h </w:instrText>
+              <w:instrText xml:space="preserve"> PAGEREF _Toc99976684 \h </w:instrText>
             </w:r>
             <w:r>
               <w:rPr>
@@ -2836,7 +2906,7 @@
                 <w:noProof/>
                 <w:webHidden/>
               </w:rPr>
-              <w:t>25</w:t>
+              <w:t>27</w:t>
             </w:r>
             <w:r>
               <w:rPr>
@@ -2859,7 +2929,7 @@
               <w:sz w:val="22"/>
             </w:rPr>
           </w:pPr>
-          <w:hyperlink w:anchor="_Toc99969760" w:history="1">
+          <w:hyperlink w:anchor="_Toc99976685" w:history="1">
             <w:r>
               <w:rPr>
                 <w:rStyle w:val="Hyperlink"/>
@@ -2886,7 +2956,7 @@
                 <w:noProof/>
                 <w:webHidden/>
               </w:rPr>
-              <w:instrText xml:space="preserve"> PAGEREF _Toc99969760 \h </w:instrText>
+              <w:instrText xml:space="preserve"> PAGEREF _Toc99976685 \h </w:instrText>
             </w:r>
             <w:r>
               <w:rPr>
@@ -2906,7 +2976,7 @@
                 <w:noProof/>
                 <w:webHidden/>
               </w:rPr>
-              <w:t>25</w:t>
+              <w:t>27</w:t>
             </w:r>
             <w:r>
               <w:rPr>
@@ -2929,7 +2999,7 @@
               <w:sz w:val="22"/>
             </w:rPr>
           </w:pPr>
-          <w:hyperlink w:anchor="_Toc99969761" w:history="1">
+          <w:hyperlink w:anchor="_Toc99976686" w:history="1">
             <w:r>
               <w:rPr>
                 <w:rStyle w:val="Hyperlink"/>
@@ -2956,7 +3026,7 @@
                 <w:noProof/>
                 <w:webHidden/>
               </w:rPr>
-              <w:instrText xml:space="preserve"> PAGEREF _Toc99969761 \h </w:instrText>
+              <w:instrText xml:space="preserve"> PAGEREF _Toc99976686 \h </w:instrText>
             </w:r>
             <w:r>
               <w:rPr>
@@ -2976,7 +3046,7 @@
                 <w:noProof/>
                 <w:webHidden/>
               </w:rPr>
-              <w:t>27</w:t>
+              <w:t>29</w:t>
             </w:r>
             <w:r>
               <w:rPr>
@@ -2999,7 +3069,7 @@
               <w:sz w:val="22"/>
             </w:rPr>
           </w:pPr>
-          <w:hyperlink w:anchor="_Toc99969762" w:history="1">
+          <w:hyperlink w:anchor="_Toc99976687" w:history="1">
             <w:r>
               <w:rPr>
                 <w:rStyle w:val="Hyperlink"/>
@@ -3026,7 +3096,7 @@
                 <w:noProof/>
                 <w:webHidden/>
               </w:rPr>
-              <w:instrText xml:space="preserve"> PAGEREF _Toc99969762 \h </w:instrText>
+              <w:instrText xml:space="preserve"> PAGEREF _Toc99976687 \h </w:instrText>
             </w:r>
             <w:r>
               <w:rPr>
@@ -3046,7 +3116,7 @@
                 <w:noProof/>
                 <w:webHidden/>
               </w:rPr>
-              <w:t>27</w:t>
+              <w:t>29</w:t>
             </w:r>
             <w:r>
               <w:rPr>
@@ -3069,7 +3139,7 @@
               <w:sz w:val="22"/>
             </w:rPr>
           </w:pPr>
-          <w:hyperlink w:anchor="_Toc99969763" w:history="1">
+          <w:hyperlink w:anchor="_Toc99976688" w:history="1">
             <w:r>
               <w:rPr>
                 <w:rStyle w:val="Hyperlink"/>
@@ -3096,7 +3166,7 @@
                 <w:noProof/>
                 <w:webHidden/>
               </w:rPr>
-              <w:instrText xml:space="preserve"> PAGEREF _Toc99969763 \h </w:instrText>
+              <w:instrText xml:space="preserve"> PAGEREF _Toc99976688 \h </w:instrText>
             </w:r>
             <w:r>
               <w:rPr>
@@ -3116,7 +3186,7 @@
                 <w:noProof/>
                 <w:webHidden/>
               </w:rPr>
-              <w:t>29</w:t>
+              <w:t>31</w:t>
             </w:r>
             <w:r>
               <w:rPr>
@@ -3139,7 +3209,7 @@
               <w:sz w:val="22"/>
             </w:rPr>
           </w:pPr>
-          <w:hyperlink w:anchor="_Toc99969764" w:history="1">
+          <w:hyperlink w:anchor="_Toc99976689" w:history="1">
             <w:r>
               <w:rPr>
                 <w:rStyle w:val="Hyperlink"/>
@@ -3166,7 +3236,7 @@
                 <w:noProof/>
                 <w:webHidden/>
               </w:rPr>
-              <w:instrText xml:space="preserve"> PAGEREF _Toc99969764 \h </w:instrText>
+              <w:instrText xml:space="preserve"> PAGEREF _Toc99976689 \h </w:instrText>
             </w:r>
             <w:r>
               <w:rPr>
@@ -3186,7 +3256,7 @@
                 <w:noProof/>
                 <w:webHidden/>
               </w:rPr>
-              <w:t>32</w:t>
+              <w:t>34</w:t>
             </w:r>
             <w:r>
               <w:rPr>
@@ -3209,7 +3279,7 @@
               <w:sz w:val="22"/>
             </w:rPr>
           </w:pPr>
-          <w:hyperlink w:anchor="_Toc99969765" w:history="1">
+          <w:hyperlink w:anchor="_Toc99976690" w:history="1">
             <w:r>
               <w:rPr>
                 <w:rStyle w:val="Hyperlink"/>
@@ -3236,7 +3306,7 @@
                 <w:noProof/>
                 <w:webHidden/>
               </w:rPr>
-              <w:instrText xml:space="preserve"> PAGEREF _Toc99969765 \h </w:instrText>
+              <w:instrText xml:space="preserve"> PAGEREF _Toc99976690 \h </w:instrText>
             </w:r>
             <w:r>
               <w:rPr>
@@ -3256,7 +3326,7 @@
                 <w:noProof/>
                 <w:webHidden/>
               </w:rPr>
-              <w:t>33</w:t>
+              <w:t>35</w:t>
             </w:r>
             <w:r>
               <w:rPr>
@@ -3279,7 +3349,7 @@
               <w:sz w:val="22"/>
             </w:rPr>
           </w:pPr>
-          <w:hyperlink w:anchor="_Toc99969766" w:history="1">
+          <w:hyperlink w:anchor="_Toc99976691" w:history="1">
             <w:r>
               <w:rPr>
                 <w:rStyle w:val="Hyperlink"/>
@@ -3306,7 +3376,7 @@
                 <w:noProof/>
                 <w:webHidden/>
               </w:rPr>
-              <w:instrText xml:space="preserve"> PAGEREF _Toc99969766 \h </w:instrText>
+              <w:instrText xml:space="preserve"> PAGEREF _Toc99976691 \h </w:instrText>
             </w:r>
             <w:r>
               <w:rPr>
@@ -3326,7 +3396,7 @@
                 <w:noProof/>
                 <w:webHidden/>
               </w:rPr>
-              <w:t>34</w:t>
+              <w:t>36</w:t>
             </w:r>
             <w:r>
               <w:rPr>
@@ -3358,6 +3428,158 @@
     </w:sdt>
     <w:p>
       <w:pPr>
+        <w:pStyle w:val="Heading1"/>
+      </w:pPr>
+      <w:bookmarkStart w:id="1" w:name="_Toc99976662"/>
+      <w:r>
+        <w:lastRenderedPageBreak/>
+        <w:t>Introduction</w:t>
+      </w:r>
+      <w:bookmarkEnd w:id="1"/>
+    </w:p>
+    <w:p>
+      <w:pPr>
+        <w:spacing w:line="360" w:lineRule="auto"/>
+      </w:pPr>
+      <w:r>
+        <w:t xml:space="preserve">The aim of this project is to create a functional booking system for a hotel, namely </w:t>
+      </w:r>
+      <w:r>
+        <w:rPr>
+          <w:b/>
+          <w:bCs/>
+        </w:rPr>
+        <w:t>The Grand Hotel</w:t>
+      </w:r>
+      <w:r>
+        <w:t>.</w:t>
+      </w:r>
+      <w:r>
+        <w:t xml:space="preserve"> To achieve that, multiple core features have been included in the program:</w:t>
+      </w:r>
+    </w:p>
+    <w:p>
+      <w:pPr>
+        <w:pStyle w:val="ListParagraph"/>
+        <w:numPr>
+          <w:ilvl w:val="0"/>
+          <w:numId w:val="6"/>
+        </w:numPr>
+        <w:spacing w:line="360" w:lineRule="auto"/>
+      </w:pPr>
+      <w:r>
+        <w:t>Account Management System</w:t>
+      </w:r>
+    </w:p>
+    <w:p>
+      <w:pPr>
+        <w:pStyle w:val="ListParagraph"/>
+        <w:numPr>
+          <w:ilvl w:val="0"/>
+          <w:numId w:val="6"/>
+        </w:numPr>
+        <w:spacing w:line="360" w:lineRule="auto"/>
+      </w:pPr>
+      <w:r>
+        <w:t>Hotel Room Selection System</w:t>
+      </w:r>
+    </w:p>
+    <w:p>
+      <w:pPr>
+        <w:pStyle w:val="ListParagraph"/>
+        <w:numPr>
+          <w:ilvl w:val="0"/>
+          <w:numId w:val="6"/>
+        </w:numPr>
+        <w:spacing w:line="360" w:lineRule="auto"/>
+      </w:pPr>
+      <w:r>
+        <w:t>Hotel Room Booking System</w:t>
+      </w:r>
+    </w:p>
+    <w:p>
+      <w:pPr>
+        <w:pStyle w:val="ListParagraph"/>
+        <w:numPr>
+          <w:ilvl w:val="0"/>
+          <w:numId w:val="6"/>
+        </w:numPr>
+        <w:spacing w:line="360" w:lineRule="auto"/>
+      </w:pPr>
+      <w:r>
+        <w:t>Information Validation System</w:t>
+      </w:r>
+    </w:p>
+    <w:p>
+      <w:pPr>
+        <w:pStyle w:val="ListParagraph"/>
+        <w:numPr>
+          <w:ilvl w:val="0"/>
+          <w:numId w:val="6"/>
+        </w:numPr>
+        <w:spacing w:line="360" w:lineRule="auto"/>
+      </w:pPr>
+      <w:r>
+        <w:t>Receipt Generation System</w:t>
+      </w:r>
+    </w:p>
+    <w:p>
+      <w:pPr>
+        <w:spacing w:line="360" w:lineRule="auto"/>
+      </w:pPr>
+      <w:r>
+        <w:t>These features combine together to build up the final output of the program itself.</w:t>
+      </w:r>
+      <w:r>
+        <w:t xml:space="preserve"> Alongside with these features are the modern </w:t>
+      </w:r>
+      <w:r>
+        <w:t>user-friendly user interface</w:t>
+      </w:r>
+      <w:r>
+        <w:t xml:space="preserve">. These user interface allows users to interact with the system </w:t>
+      </w:r>
+      <w:r>
+        <w:t xml:space="preserve">effortlessly without the need of deep knowledge in </w:t>
+      </w:r>
+      <w:r>
+        <w:t>information technology</w:t>
+      </w:r>
+      <w:r>
+        <w:t xml:space="preserve"> and/or how the system works under the hood.</w:t>
+      </w:r>
+    </w:p>
+    <w:p>
+      <w:pPr>
+        <w:spacing w:line="360" w:lineRule="auto"/>
+      </w:pPr>
+      <w:r>
+        <w:t xml:space="preserve">Throughout the usage of the application, data will be </w:t>
+      </w:r>
+      <w:r>
+        <w:t>saved</w:t>
+      </w:r>
+      <w:r>
+        <w:t xml:space="preserve"> multiple times during the exit and enter </w:t>
+      </w:r>
+      <w:r>
+        <w:t xml:space="preserve">action </w:t>
+      </w:r>
+      <w:r>
+        <w:t xml:space="preserve">of several </w:t>
+      </w:r>
+      <w:r>
+        <w:t xml:space="preserve">windows. This is done </w:t>
+      </w:r>
+      <w:r>
+        <w:t>by saving the data in a text file as mentioned in the project requirements.</w:t>
+      </w:r>
+      <w:r>
+        <w:t xml:space="preserve"> By doing this, users are able to pick up where the left off previously.</w:t>
+      </w:r>
+    </w:p>
+    <w:p>
+      <w:pPr>
         <w:rPr>
           <w:b/>
           <w:bCs/>
@@ -3372,7 +3594,7 @@
       <w:pPr>
         <w:pStyle w:val="Heading1"/>
       </w:pPr>
-      <w:bookmarkStart w:id="1" w:name="_Toc99969738"/>
+      <w:bookmarkStart w:id="2" w:name="_Toc99976663"/>
       <w:r>
         <w:lastRenderedPageBreak/>
         <w:t xml:space="preserve">1.0 </w:t>
@@ -3380,13 +3602,13 @@
       <w:r>
         <w:t>Sample Outputs</w:t>
       </w:r>
-      <w:bookmarkEnd w:id="1"/>
+      <w:bookmarkEnd w:id="2"/>
     </w:p>
     <w:p>
       <w:pPr>
         <w:pStyle w:val="Heading2"/>
       </w:pPr>
-      <w:bookmarkStart w:id="2" w:name="_Toc99969739"/>
+      <w:bookmarkStart w:id="3" w:name="_Toc99976664"/>
       <w:r>
         <w:t>1.1 Login</w:t>
       </w:r>
@@ -3402,7 +3624,7 @@
       <w:r>
         <w:t>System</w:t>
       </w:r>
-      <w:bookmarkEnd w:id="2"/>
+      <w:bookmarkEnd w:id="3"/>
     </w:p>
     <w:p>
       <w:pPr>
@@ -3950,7 +4172,7 @@
       <w:pPr>
         <w:pStyle w:val="Heading2"/>
       </w:pPr>
-      <w:bookmarkStart w:id="3" w:name="_Toc99969740"/>
+      <w:bookmarkStart w:id="4" w:name="_Toc99976665"/>
       <w:r>
         <w:lastRenderedPageBreak/>
         <w:t>1.2 Booking</w:t>
@@ -3958,7 +4180,7 @@
       <w:r>
         <w:t xml:space="preserve"> System</w:t>
       </w:r>
-      <w:bookmarkEnd w:id="3"/>
+      <w:bookmarkEnd w:id="4"/>
     </w:p>
     <w:p>
       <w:pPr>
@@ -4677,12 +4899,12 @@
       <w:pPr>
         <w:pStyle w:val="Heading2"/>
       </w:pPr>
-      <w:bookmarkStart w:id="4" w:name="_Toc99969741"/>
+      <w:bookmarkStart w:id="5" w:name="_Toc99976666"/>
       <w:r>
         <w:lastRenderedPageBreak/>
         <w:t>1.3 Booking Management</w:t>
       </w:r>
-      <w:bookmarkEnd w:id="4"/>
+      <w:bookmarkEnd w:id="5"/>
     </w:p>
     <w:p>
       <w:pPr>
@@ -5153,7 +5375,7 @@
       <w:pPr>
         <w:pStyle w:val="Heading1"/>
       </w:pPr>
-      <w:bookmarkStart w:id="5" w:name="_Toc99969742"/>
+      <w:bookmarkStart w:id="6" w:name="_Toc99976667"/>
       <w:r>
         <w:lastRenderedPageBreak/>
         <w:t xml:space="preserve">2.0 </w:t>
@@ -5161,17 +5383,17 @@
       <w:r>
         <w:t>Sample Code</w:t>
       </w:r>
-      <w:bookmarkEnd w:id="5"/>
+      <w:bookmarkEnd w:id="6"/>
     </w:p>
     <w:p>
       <w:pPr>
         <w:pStyle w:val="Heading2"/>
       </w:pPr>
-      <w:bookmarkStart w:id="6" w:name="_Toc99969743"/>
+      <w:bookmarkStart w:id="7" w:name="_Toc99976668"/>
       <w:r>
         <w:t>2.1 Import Files / Header Files</w:t>
       </w:r>
-      <w:bookmarkEnd w:id="6"/>
+      <w:bookmarkEnd w:id="7"/>
     </w:p>
     <w:p>
       <w:pPr>
@@ -5250,7 +5472,6 @@
       <w:r>
         <w:t xml:space="preserve">In Figure 2.1, </w:t>
       </w:r>
-      <w:proofErr w:type="spellStart"/>
       <w:r>
         <w:rPr>
           <w:i/>
@@ -5258,7 +5479,6 @@
         </w:rPr>
         <w:t>FlatDarkLaf</w:t>
       </w:r>
-      <w:proofErr w:type="spellEnd"/>
       <w:r>
         <w:t xml:space="preserve"> user interface theme is imported to provide the modern design and dark background feel of the </w:t>
       </w:r>
@@ -5268,7 +5488,6 @@
       <w:r>
         <w:t xml:space="preserve"> Next, </w:t>
       </w:r>
-      <w:proofErr w:type="spellStart"/>
       <w:r>
         <w:rPr>
           <w:i/>
@@ -5276,14 +5495,12 @@
         </w:rPr>
         <w:t>JFrame</w:t>
       </w:r>
-      <w:proofErr w:type="spellEnd"/>
       <w:r>
         <w:t xml:space="preserve"> is imported to access and create new frames in the applications.</w:t>
       </w:r>
       <w:r>
         <w:t xml:space="preserve"> </w:t>
       </w:r>
-      <w:proofErr w:type="spellStart"/>
       <w:r>
         <w:rPr>
           <w:i/>
@@ -5291,7 +5508,6 @@
         </w:rPr>
         <w:t>UIManager</w:t>
       </w:r>
-      <w:proofErr w:type="spellEnd"/>
       <w:r>
         <w:t xml:space="preserve"> is also imported as it is used to set the </w:t>
       </w:r>
@@ -5301,7 +5517,6 @@
       <w:r>
         <w:t xml:space="preserve"> of the application to the </w:t>
       </w:r>
-      <w:proofErr w:type="spellStart"/>
       <w:r>
         <w:rPr>
           <w:i/>
@@ -5309,7 +5524,6 @@
         </w:rPr>
         <w:t>FlatDarkLaf</w:t>
       </w:r>
-      <w:proofErr w:type="spellEnd"/>
       <w:r>
         <w:t xml:space="preserve"> theme</w:t>
       </w:r>
@@ -5391,7 +5605,6 @@
       <w:r>
         <w:t xml:space="preserve">In Figure 2.2, </w:t>
       </w:r>
-      <w:proofErr w:type="spellStart"/>
       <w:r>
         <w:rPr>
           <w:i/>
@@ -5399,7 +5612,6 @@
         </w:rPr>
         <w:t>LocalDate</w:t>
       </w:r>
-      <w:proofErr w:type="spellEnd"/>
       <w:r>
         <w:t xml:space="preserve"> is imported to allow the comparison between different dates</w:t>
       </w:r>
@@ -5505,7 +5717,6 @@
       <w:r>
         <w:t xml:space="preserve">In Figure 2.3, </w:t>
       </w:r>
-      <w:proofErr w:type="spellStart"/>
       <w:r>
         <w:rPr>
           <w:i/>
@@ -5513,7 +5724,6 @@
         </w:rPr>
         <w:t>ArrayList</w:t>
       </w:r>
-      <w:proofErr w:type="spellEnd"/>
       <w:r>
         <w:t xml:space="preserve"> is imported</w:t>
       </w:r>
@@ -5632,7 +5842,6 @@
       <w:r>
         <w:t xml:space="preserve"> different files. Next, </w:t>
       </w:r>
-      <w:proofErr w:type="spellStart"/>
       <w:r>
         <w:rPr>
           <w:i/>
@@ -5640,7 +5849,6 @@
         </w:rPr>
         <w:t>FileWriter</w:t>
       </w:r>
-      <w:proofErr w:type="spellEnd"/>
       <w:r>
         <w:t xml:space="preserve"> </w:t>
       </w:r>
@@ -5653,7 +5861,6 @@
       <w:r>
         <w:t xml:space="preserve"> </w:t>
       </w:r>
-      <w:proofErr w:type="spellStart"/>
       <w:r>
         <w:rPr>
           <w:i/>
@@ -5661,7 +5868,6 @@
         </w:rPr>
         <w:t>IOException</w:t>
       </w:r>
-      <w:proofErr w:type="spellEnd"/>
       <w:r>
         <w:t xml:space="preserve"> is also imported as it will be used to throw exception when a file cannot be read successfully.</w:t>
       </w:r>
@@ -5749,7 +5955,6 @@
       <w:r>
         <w:t xml:space="preserve">In Figure 2.5, multiple </w:t>
       </w:r>
-      <w:proofErr w:type="spellStart"/>
       <w:r>
         <w:rPr>
           <w:i/>
@@ -5757,7 +5962,6 @@
         </w:rPr>
         <w:t>awt</w:t>
       </w:r>
-      <w:proofErr w:type="spellEnd"/>
       <w:r>
         <w:t xml:space="preserve"> components are imported to support the customization of generated user interfaces.</w:t>
       </w:r>
@@ -5774,7 +5978,6 @@
       <w:r>
         <w:t xml:space="preserve"> is used to define a custom color for buttons, </w:t>
       </w:r>
-      <w:proofErr w:type="spellStart"/>
       <w:r>
         <w:rPr>
           <w:i/>
@@ -5782,111 +5985,87 @@
         </w:rPr>
         <w:t>FlowLayout</w:t>
       </w:r>
-      <w:proofErr w:type="spellEnd"/>
       <w:r>
         <w:t xml:space="preserve"> and </w:t>
       </w:r>
-      <w:proofErr w:type="spellStart"/>
-      <w:r>
-        <w:rPr>
-          <w:i/>
-          <w:iCs/>
-        </w:rPr>
-        <w:t>GridLayout</w:t>
-      </w:r>
-      <w:proofErr w:type="spellEnd"/>
-      <w:r>
-        <w:rPr>
-          <w:i/>
-          <w:iCs/>
-        </w:rPr>
+      <w:r>
+        <w:rPr>
+          <w:i/>
+          <w:iCs/>
+        </w:rPr>
+        <w:t xml:space="preserve">GridLayout </w:t>
+      </w:r>
+      <w:r>
+        <w:t>is used to define the layout for a panel</w:t>
+      </w:r>
+      <w:r>
+        <w:t xml:space="preserve"> while </w:t>
+      </w:r>
+      <w:r>
+        <w:rPr>
+          <w:i/>
+          <w:iCs/>
+        </w:rPr>
+        <w:t>Font</w:t>
+      </w:r>
+      <w:r>
+        <w:t xml:space="preserve"> is used to determine the type of font used for text on labels and buttons.</w:t>
+      </w:r>
+      <w:r>
+        <w:t xml:space="preserve"> Next, </w:t>
+      </w:r>
+      <w:r>
+        <w:rPr>
+          <w:i/>
+          <w:iCs/>
+        </w:rPr>
+        <w:t xml:space="preserve">PropertyChangeEvent </w:t>
+      </w:r>
+      <w:r>
+        <w:t xml:space="preserve">and </w:t>
+      </w:r>
+      <w:r>
+        <w:rPr>
+          <w:i/>
+          <w:iCs/>
+        </w:rPr>
+        <w:t>PropertyChangeListener</w:t>
+      </w:r>
+      <w:r>
+        <w:t xml:space="preserve"> is used for callbacks on buttons</w:t>
+      </w:r>
+      <w:r>
+        <w:t xml:space="preserve"> when pressed.</w:t>
+      </w:r>
+      <w:r>
+        <w:t xml:space="preserve"> Finally, several </w:t>
+      </w:r>
+      <w:r>
+        <w:rPr>
+          <w:i/>
+          <w:iCs/>
+        </w:rPr>
+        <w:t>swing</w:t>
+      </w:r>
+      <w:r>
+        <w:t xml:space="preserve"> components are imported to</w:t>
+      </w:r>
+      <w:r>
+        <w:t xml:space="preserve"> support the generation of custom user interfaces.</w:t>
+      </w:r>
+      <w:r>
         <w:t xml:space="preserve"> </w:t>
       </w:r>
       <w:r>
-        <w:t>is used to define the layout for a panel</w:t>
-      </w:r>
-      <w:r>
-        <w:t xml:space="preserve"> while </w:t>
-      </w:r>
-      <w:r>
-        <w:rPr>
-          <w:i/>
-          <w:iCs/>
-        </w:rPr>
-        <w:t>Font</w:t>
-      </w:r>
-      <w:r>
-        <w:t xml:space="preserve"> is used to determine the type of font used for text on labels and buttons.</w:t>
-      </w:r>
-      <w:r>
-        <w:t xml:space="preserve"> Next, </w:t>
-      </w:r>
-      <w:proofErr w:type="spellStart"/>
-      <w:r>
-        <w:rPr>
-          <w:i/>
-          <w:iCs/>
-        </w:rPr>
-        <w:t>PropertyChangeEvent</w:t>
-      </w:r>
-      <w:proofErr w:type="spellEnd"/>
-      <w:r>
-        <w:rPr>
-          <w:i/>
-          <w:iCs/>
-        </w:rPr>
-        <w:t xml:space="preserve"> </w:t>
-      </w:r>
-      <w:r>
-        <w:t xml:space="preserve">and </w:t>
-      </w:r>
-      <w:proofErr w:type="spellStart"/>
-      <w:r>
-        <w:rPr>
-          <w:i/>
-          <w:iCs/>
-        </w:rPr>
-        <w:t>PropertyChangeListener</w:t>
-      </w:r>
-      <w:proofErr w:type="spellEnd"/>
-      <w:r>
-        <w:t xml:space="preserve"> is used for callbacks on buttons</w:t>
-      </w:r>
-      <w:r>
-        <w:t xml:space="preserve"> when pressed.</w:t>
-      </w:r>
-      <w:r>
-        <w:t xml:space="preserve"> Finally, several </w:t>
-      </w:r>
-      <w:r>
-        <w:rPr>
-          <w:i/>
-          <w:iCs/>
-        </w:rPr>
-        <w:t>swing</w:t>
-      </w:r>
-      <w:r>
-        <w:t xml:space="preserve"> components are imported to</w:t>
-      </w:r>
-      <w:r>
-        <w:t xml:space="preserve"> support the generation of custom user interfaces.</w:t>
-      </w:r>
-      <w:r>
-        <w:t xml:space="preserve"> </w:t>
-      </w:r>
-      <w:proofErr w:type="spellStart"/>
-      <w:r>
         <w:rPr>
           <w:i/>
           <w:iCs/>
         </w:rPr>
         <w:t>JLabel</w:t>
       </w:r>
-      <w:proofErr w:type="spellEnd"/>
       <w:r>
         <w:t xml:space="preserve"> is used to create custom labels, </w:t>
       </w:r>
-      <w:proofErr w:type="spellStart"/>
       <w:r>
         <w:rPr>
           <w:i/>
@@ -5894,14 +6073,12 @@
         </w:rPr>
         <w:t>JOptionPane</w:t>
       </w:r>
-      <w:proofErr w:type="spellEnd"/>
       <w:r>
         <w:t xml:space="preserve"> is used to create pop up dialogs for error messages or confirmation messages</w:t>
       </w:r>
       <w:r>
         <w:t xml:space="preserve">, </w:t>
       </w:r>
-      <w:proofErr w:type="spellStart"/>
       <w:r>
         <w:rPr>
           <w:i/>
@@ -5909,7 +6086,6 @@
         </w:rPr>
         <w:t>JPanel</w:t>
       </w:r>
-      <w:proofErr w:type="spellEnd"/>
       <w:r>
         <w:t xml:space="preserve"> is used to create custom panels that include other </w:t>
       </w:r>
@@ -5943,7 +6119,7 @@
       <w:pPr>
         <w:pStyle w:val="Heading2"/>
       </w:pPr>
-      <w:bookmarkStart w:id="7" w:name="_Toc99969744"/>
+      <w:bookmarkStart w:id="8" w:name="_Toc99976669"/>
       <w:r>
         <w:lastRenderedPageBreak/>
         <w:t>2.</w:t>
@@ -5954,20 +6130,20 @@
       <w:r>
         <w:t xml:space="preserve"> Variables</w:t>
       </w:r>
-      <w:bookmarkEnd w:id="7"/>
+      <w:bookmarkEnd w:id="8"/>
     </w:p>
     <w:p>
       <w:pPr>
         <w:pStyle w:val="Heading3"/>
       </w:pPr>
-      <w:bookmarkStart w:id="8" w:name="_Toc99969745"/>
+      <w:bookmarkStart w:id="9" w:name="_Toc99976670"/>
       <w:r>
         <w:t xml:space="preserve">2.2.1 </w:t>
       </w:r>
       <w:r>
         <w:t>Static variables</w:t>
       </w:r>
-      <w:bookmarkEnd w:id="8"/>
+      <w:bookmarkEnd w:id="9"/>
     </w:p>
     <w:p>
       <w:pPr>
@@ -6065,7 +6241,6 @@
       <w:r>
         <w:t xml:space="preserve">The </w:t>
       </w:r>
-      <w:proofErr w:type="spellStart"/>
       <w:r>
         <w:rPr>
           <w:b/>
@@ -6075,7 +6250,6 @@
         </w:rPr>
         <w:t>BookingSystem</w:t>
       </w:r>
-      <w:proofErr w:type="spellEnd"/>
       <w:r>
         <w:t xml:space="preserve"> class</w:t>
       </w:r>
@@ -6088,7 +6262,6 @@
       <w:r>
         <w:t xml:space="preserve">, namely all </w:t>
       </w:r>
-      <w:proofErr w:type="spellStart"/>
       <w:r>
         <w:rPr>
           <w:i/>
@@ -6096,7 +6269,6 @@
         </w:rPr>
         <w:t>JFrame</w:t>
       </w:r>
-      <w:proofErr w:type="spellEnd"/>
       <w:r>
         <w:rPr>
           <w:i/>
@@ -6107,7 +6279,6 @@
       <w:r>
         <w:t xml:space="preserve">forms and </w:t>
       </w:r>
-      <w:proofErr w:type="spellStart"/>
       <w:r>
         <w:rPr>
           <w:i/>
@@ -6115,7 +6286,6 @@
         </w:rPr>
         <w:t>FileManagers</w:t>
       </w:r>
-      <w:proofErr w:type="spellEnd"/>
       <w:r>
         <w:t xml:space="preserve"> that are responsible for the program.</w:t>
       </w:r>
@@ -6145,7 +6315,7 @@
       <w:pPr>
         <w:pStyle w:val="Heading3"/>
       </w:pPr>
-      <w:bookmarkStart w:id="9" w:name="_Toc99969746"/>
+      <w:bookmarkStart w:id="10" w:name="_Toc99976671"/>
       <w:r>
         <w:t>Private</w:t>
       </w:r>
@@ -6161,7 +6331,7 @@
       <w:r>
         <w:t xml:space="preserve"> variables</w:t>
       </w:r>
-      <w:bookmarkEnd w:id="9"/>
+      <w:bookmarkEnd w:id="10"/>
     </w:p>
     <w:p>
       <w:pPr>
@@ -6352,7 +6522,7 @@
       <w:pPr>
         <w:pStyle w:val="Heading2"/>
       </w:pPr>
-      <w:bookmarkStart w:id="10" w:name="_Toc99969747"/>
+      <w:bookmarkStart w:id="11" w:name="_Toc99976672"/>
       <w:r>
         <w:lastRenderedPageBreak/>
         <w:t>2.</w:t>
@@ -6360,20 +6530,20 @@
       <w:r>
         <w:t>3 Control Structure</w:t>
       </w:r>
-      <w:bookmarkEnd w:id="10"/>
+      <w:bookmarkEnd w:id="11"/>
     </w:p>
     <w:p>
       <w:pPr>
         <w:pStyle w:val="Heading3"/>
       </w:pPr>
-      <w:bookmarkStart w:id="11" w:name="_Toc99969748"/>
+      <w:bookmarkStart w:id="12" w:name="_Toc99976673"/>
       <w:r>
         <w:t xml:space="preserve">2.3.1 </w:t>
       </w:r>
       <w:r>
         <w:t>If – else</w:t>
       </w:r>
-      <w:bookmarkEnd w:id="11"/>
+      <w:bookmarkEnd w:id="12"/>
     </w:p>
     <w:p>
       <w:pPr>
@@ -6539,25 +6709,25 @@
       <w:pPr>
         <w:pStyle w:val="Heading2"/>
       </w:pPr>
-      <w:bookmarkStart w:id="12" w:name="_Toc99969749"/>
+      <w:bookmarkStart w:id="13" w:name="_Toc99976674"/>
       <w:r>
         <w:lastRenderedPageBreak/>
         <w:t>2.4 Looping Structure</w:t>
       </w:r>
-      <w:bookmarkEnd w:id="12"/>
+      <w:bookmarkEnd w:id="13"/>
     </w:p>
     <w:p>
       <w:pPr>
         <w:pStyle w:val="Heading3"/>
       </w:pPr>
-      <w:bookmarkStart w:id="13" w:name="_Toc99969750"/>
+      <w:bookmarkStart w:id="14" w:name="_Toc99976675"/>
       <w:r>
         <w:t xml:space="preserve">2.4.1 </w:t>
       </w:r>
       <w:r>
         <w:t>For Loops</w:t>
       </w:r>
-      <w:bookmarkEnd w:id="13"/>
+      <w:bookmarkEnd w:id="14"/>
     </w:p>
     <w:p>
       <w:pPr>
@@ -6688,7 +6858,7 @@
       <w:pPr>
         <w:pStyle w:val="Heading2"/>
       </w:pPr>
-      <w:bookmarkStart w:id="14" w:name="_Toc99969751"/>
+      <w:bookmarkStart w:id="15" w:name="_Toc99976676"/>
       <w:r>
         <w:lastRenderedPageBreak/>
         <w:t>2.</w:t>
@@ -6702,13 +6872,13 @@
       <w:r>
         <w:t>OOP Concepts</w:t>
       </w:r>
-      <w:bookmarkEnd w:id="14"/>
+      <w:bookmarkEnd w:id="15"/>
     </w:p>
     <w:p>
       <w:pPr>
         <w:pStyle w:val="Heading3"/>
       </w:pPr>
-      <w:bookmarkStart w:id="15" w:name="_Toc99969752"/>
+      <w:bookmarkStart w:id="16" w:name="_Toc99976677"/>
       <w:r>
         <w:t xml:space="preserve">2.5.1 </w:t>
       </w:r>
@@ -6718,7 +6888,7 @@
       <w:r>
         <w:t>lass</w:t>
       </w:r>
-      <w:bookmarkEnd w:id="15"/>
+      <w:bookmarkEnd w:id="16"/>
     </w:p>
     <w:p>
       <w:pPr>
@@ -6814,7 +6984,6 @@
       <w:pPr>
         <w:spacing w:line="360" w:lineRule="auto"/>
       </w:pPr>
-      <w:proofErr w:type="spellStart"/>
       <w:r>
         <w:rPr>
           <w:b/>
@@ -6824,7 +6993,6 @@
         </w:rPr>
         <w:t>AbstractFileManager</w:t>
       </w:r>
-      <w:proofErr w:type="spellEnd"/>
       <w:r>
         <w:t xml:space="preserve"> is an </w:t>
       </w:r>
@@ -6867,21 +7035,12 @@
       <w:r>
         <w:t xml:space="preserve"> called </w:t>
       </w:r>
-      <w:proofErr w:type="spellStart"/>
-      <w:r>
-        <w:rPr>
-          <w:i/>
-          <w:iCs/>
-        </w:rPr>
-        <w:t>LoadData</w:t>
-      </w:r>
-      <w:proofErr w:type="spellEnd"/>
-      <w:r>
-        <w:rPr>
-          <w:i/>
-          <w:iCs/>
-        </w:rPr>
-        <w:t xml:space="preserve"> ()</w:t>
+      <w:r>
+        <w:rPr>
+          <w:i/>
+          <w:iCs/>
+        </w:rPr>
+        <w:t>LoadData ()</w:t>
       </w:r>
       <w:r>
         <w:t>. There is no context in this function because it is expected to be overridden in all classes that inherits from it.</w:t>
@@ -7024,11 +7183,11 @@
       <w:pPr>
         <w:pStyle w:val="Heading3"/>
       </w:pPr>
-      <w:bookmarkStart w:id="16" w:name="_Toc99969753"/>
+      <w:bookmarkStart w:id="17" w:name="_Toc99976678"/>
       <w:r>
         <w:t>2.5.2 Object</w:t>
       </w:r>
-      <w:bookmarkEnd w:id="16"/>
+      <w:bookmarkEnd w:id="17"/>
     </w:p>
     <w:p>
       <w:pPr>
@@ -7146,7 +7305,6 @@
       <w:r>
         <w:t xml:space="preserve"> For example, in the second line, a new </w:t>
       </w:r>
-      <w:proofErr w:type="spellStart"/>
       <w:r>
         <w:rPr>
           <w:b/>
@@ -7156,11 +7314,9 @@
         </w:rPr>
         <w:t>AccountManager</w:t>
       </w:r>
-      <w:proofErr w:type="spellEnd"/>
       <w:r>
         <w:t xml:space="preserve"> instance is created and assigned to a variable called </w:t>
       </w:r>
-      <w:proofErr w:type="spellStart"/>
       <w:r>
         <w:rPr>
           <w:i/>
@@ -7168,7 +7324,6 @@
         </w:rPr>
         <w:t>accountManager</w:t>
       </w:r>
-      <w:proofErr w:type="spellEnd"/>
       <w:r>
         <w:t>.</w:t>
       </w:r>
@@ -7185,12 +7340,12 @@
       <w:pPr>
         <w:pStyle w:val="Heading3"/>
       </w:pPr>
-      <w:bookmarkStart w:id="17" w:name="_Toc99969754"/>
+      <w:bookmarkStart w:id="18" w:name="_Toc99976679"/>
       <w:r>
         <w:lastRenderedPageBreak/>
         <w:t>2.5.3 Encapsulation</w:t>
       </w:r>
-      <w:bookmarkEnd w:id="17"/>
+      <w:bookmarkEnd w:id="18"/>
     </w:p>
     <w:p>
       <w:pPr>
@@ -7298,17 +7453,8 @@
           <w:i/>
           <w:iCs/>
         </w:rPr>
-        <w:t>_</w:t>
-      </w:r>
-      <w:proofErr w:type="spellStart"/>
-      <w:r>
-        <w:rPr>
-          <w:i/>
-          <w:iCs/>
-        </w:rPr>
-        <w:t>nameToIdx</w:t>
-      </w:r>
-      <w:proofErr w:type="spellEnd"/>
+        <w:t>_nameToIdx</w:t>
+      </w:r>
       <w:r>
         <w:t xml:space="preserve"> are marked as </w:t>
       </w:r>
@@ -7363,59 +7509,32 @@
       <w:r>
         <w:t xml:space="preserve">functions like </w:t>
       </w:r>
-      <w:proofErr w:type="spellStart"/>
-      <w:r>
-        <w:rPr>
-          <w:i/>
-          <w:iCs/>
-        </w:rPr>
-        <w:t>LoadData</w:t>
-      </w:r>
-      <w:proofErr w:type="spellEnd"/>
-      <w:r>
-        <w:rPr>
-          <w:i/>
-          <w:iCs/>
-        </w:rPr>
-        <w:t xml:space="preserve"> ()</w:t>
+      <w:r>
+        <w:rPr>
+          <w:i/>
+          <w:iCs/>
+        </w:rPr>
+        <w:t>LoadData ()</w:t>
       </w:r>
       <w:r>
         <w:t xml:space="preserve">, </w:t>
       </w:r>
-      <w:proofErr w:type="spellStart"/>
-      <w:r>
-        <w:rPr>
-          <w:i/>
-          <w:iCs/>
-        </w:rPr>
-        <w:t>NameToIdx</w:t>
-      </w:r>
-      <w:proofErr w:type="spellEnd"/>
-      <w:r>
-        <w:rPr>
-          <w:i/>
-          <w:iCs/>
-        </w:rPr>
-        <w:t xml:space="preserve"> ()</w:t>
+      <w:r>
+        <w:rPr>
+          <w:i/>
+          <w:iCs/>
+        </w:rPr>
+        <w:t>NameToIdx ()</w:t>
       </w:r>
       <w:r>
         <w:t xml:space="preserve">, and </w:t>
       </w:r>
-      <w:proofErr w:type="spellStart"/>
-      <w:r>
-        <w:rPr>
-          <w:i/>
-          <w:iCs/>
-        </w:rPr>
-        <w:t>getRooms</w:t>
-      </w:r>
-      <w:proofErr w:type="spellEnd"/>
-      <w:r>
-        <w:rPr>
-          <w:i/>
-          <w:iCs/>
-        </w:rPr>
-        <w:t xml:space="preserve"> ()</w:t>
+      <w:r>
+        <w:rPr>
+          <w:i/>
+          <w:iCs/>
+        </w:rPr>
+        <w:t>getRooms ()</w:t>
       </w:r>
       <w:r>
         <w:rPr>
@@ -7466,21 +7585,12 @@
       <w:r>
         <w:t xml:space="preserve">If you look closely, </w:t>
       </w:r>
-      <w:proofErr w:type="spellStart"/>
-      <w:r>
-        <w:rPr>
-          <w:i/>
-          <w:iCs/>
-        </w:rPr>
-        <w:t>getRooms</w:t>
-      </w:r>
-      <w:proofErr w:type="spellEnd"/>
-      <w:r>
-        <w:rPr>
-          <w:i/>
-          <w:iCs/>
-        </w:rPr>
-        <w:t xml:space="preserve"> ()</w:t>
+      <w:r>
+        <w:rPr>
+          <w:i/>
+          <w:iCs/>
+        </w:rPr>
+        <w:t>getRooms ()</w:t>
       </w:r>
       <w:r>
         <w:t xml:space="preserve"> function returns the </w:t>
@@ -7536,21 +7646,12 @@
       <w:r>
         <w:t xml:space="preserve">Similarly, </w:t>
       </w:r>
-      <w:proofErr w:type="spellStart"/>
-      <w:r>
-        <w:rPr>
-          <w:i/>
-          <w:iCs/>
-        </w:rPr>
-        <w:t>NameToIdx</w:t>
-      </w:r>
-      <w:proofErr w:type="spellEnd"/>
-      <w:r>
-        <w:rPr>
-          <w:i/>
-          <w:iCs/>
-        </w:rPr>
-        <w:t xml:space="preserve"> ()</w:t>
+      <w:r>
+        <w:rPr>
+          <w:i/>
+          <w:iCs/>
+        </w:rPr>
+        <w:t>NameToIdx ()</w:t>
       </w:r>
       <w:r>
         <w:t xml:space="preserve"> function also acts as a read only</w:t>
@@ -7566,27 +7667,13 @@
           <w:i/>
           <w:iCs/>
         </w:rPr>
-        <w:t>_</w:t>
-      </w:r>
-      <w:proofErr w:type="spellStart"/>
-      <w:r>
-        <w:rPr>
-          <w:i/>
-          <w:iCs/>
-        </w:rPr>
-        <w:t>nameToIdx</w:t>
-      </w:r>
-      <w:proofErr w:type="spellEnd"/>
+        <w:t>_nameToIdx</w:t>
+      </w:r>
       <w:r>
         <w:t xml:space="preserve"> variable, it only returns one of the </w:t>
       </w:r>
-      <w:proofErr w:type="gramStart"/>
-      <w:r>
-        <w:t>value</w:t>
-      </w:r>
-      <w:proofErr w:type="gramEnd"/>
-      <w:r>
-        <w:t xml:space="preserve"> from the </w:t>
+      <w:r>
+        <w:t xml:space="preserve">value from the </w:t>
       </w:r>
       <w:r>
         <w:rPr>
@@ -7611,12 +7698,12 @@
       <w:pPr>
         <w:pStyle w:val="Heading3"/>
       </w:pPr>
-      <w:bookmarkStart w:id="18" w:name="_Toc99969755"/>
+      <w:bookmarkStart w:id="19" w:name="_Toc99976680"/>
       <w:r>
         <w:lastRenderedPageBreak/>
         <w:t>2.5.4 Generalization</w:t>
       </w:r>
-      <w:bookmarkEnd w:id="18"/>
+      <w:bookmarkEnd w:id="19"/>
     </w:p>
     <w:p>
       <w:pPr>
@@ -7714,7 +7801,6 @@
       <w:r>
         <w:t xml:space="preserve">As shown in Figure 17, </w:t>
       </w:r>
-      <w:proofErr w:type="spellStart"/>
       <w:r>
         <w:rPr>
           <w:b/>
@@ -7724,7 +7810,6 @@
         </w:rPr>
         <w:t>BookingManager</w:t>
       </w:r>
-      <w:proofErr w:type="spellEnd"/>
       <w:r>
         <w:t xml:space="preserve"> </w:t>
       </w:r>
@@ -7757,7 +7842,6 @@
       <w:r>
         <w:t xml:space="preserve"> </w:t>
       </w:r>
-      <w:proofErr w:type="spellStart"/>
       <w:r>
         <w:rPr>
           <w:b/>
@@ -7767,7 +7851,6 @@
         </w:rPr>
         <w:t>AbstractFileManager</w:t>
       </w:r>
-      <w:proofErr w:type="spellEnd"/>
       <w:r>
         <w:t xml:space="preserve"> (shown in Figure 2.10)</w:t>
       </w:r>
@@ -7836,7 +7919,6 @@
       <w:r>
         <w:t xml:space="preserve">, while still able to access generic functions from its base class – </w:t>
       </w:r>
-      <w:proofErr w:type="spellStart"/>
       <w:r>
         <w:rPr>
           <w:b/>
@@ -7846,11 +7928,9 @@
         </w:rPr>
         <w:t>AbstractFileManager</w:t>
       </w:r>
-      <w:proofErr w:type="spellEnd"/>
       <w:r>
         <w:t xml:space="preserve"> like </w:t>
       </w:r>
-      <w:proofErr w:type="spellStart"/>
       <w:r>
         <w:rPr>
           <w:i/>
@@ -7858,7 +7938,6 @@
         </w:rPr>
         <w:t>ReadFile</w:t>
       </w:r>
-      <w:proofErr w:type="spellEnd"/>
       <w:r>
         <w:rPr>
           <w:i/>
@@ -7879,21 +7958,12 @@
       <w:r>
         <w:t xml:space="preserve"> This class also overrides a function called </w:t>
       </w:r>
-      <w:proofErr w:type="spellStart"/>
-      <w:r>
-        <w:rPr>
-          <w:i/>
-          <w:iCs/>
-        </w:rPr>
-        <w:t>LoadData</w:t>
-      </w:r>
-      <w:proofErr w:type="spellEnd"/>
-      <w:r>
-        <w:rPr>
-          <w:i/>
-          <w:iCs/>
-        </w:rPr>
-        <w:t xml:space="preserve"> ()</w:t>
+      <w:r>
+        <w:rPr>
+          <w:i/>
+          <w:iCs/>
+        </w:rPr>
+        <w:t>LoadData ()</w:t>
       </w:r>
       <w:r>
         <w:t xml:space="preserve">, which is an </w:t>
@@ -7916,7 +7986,7 @@
       <w:pPr>
         <w:pStyle w:val="Heading3"/>
       </w:pPr>
-      <w:bookmarkStart w:id="19" w:name="_Toc99969756"/>
+      <w:bookmarkStart w:id="20" w:name="_Toc99976681"/>
       <w:r>
         <w:lastRenderedPageBreak/>
         <w:t>2.5.5</w:t>
@@ -7927,7 +7997,7 @@
       <w:r>
         <w:t>Constructor</w:t>
       </w:r>
-      <w:bookmarkEnd w:id="19"/>
+      <w:bookmarkEnd w:id="20"/>
     </w:p>
     <w:p>
       <w:pPr>
@@ -8055,7 +8125,6 @@
       <w:r>
         <w:t xml:space="preserve">As shown in the constructor, although </w:t>
       </w:r>
-      <w:proofErr w:type="spellStart"/>
       <w:r>
         <w:rPr>
           <w:i/>
@@ -8063,7 +8132,6 @@
         </w:rPr>
         <w:t>ImageIcon</w:t>
       </w:r>
-      <w:proofErr w:type="spellEnd"/>
       <w:r>
         <w:t xml:space="preserve"> was not given, one was created</w:t>
       </w:r>
@@ -8093,7 +8161,7 @@
       <w:pPr>
         <w:pStyle w:val="Heading3"/>
       </w:pPr>
-      <w:bookmarkStart w:id="20" w:name="_Toc99969757"/>
+      <w:bookmarkStart w:id="21" w:name="_Toc99976682"/>
       <w:r>
         <w:lastRenderedPageBreak/>
         <w:t xml:space="preserve">2.5.6 </w:t>
@@ -8107,7 +8175,7 @@
       <w:r>
         <w:t>ethod</w:t>
       </w:r>
-      <w:bookmarkEnd w:id="20"/>
+      <w:bookmarkEnd w:id="21"/>
     </w:p>
     <w:p>
       <w:pPr>
@@ -8212,7 +8280,6 @@
       <w:r>
         <w:t xml:space="preserve"> variable is modified, the entire variable is replaced as opposed to modified elements in the </w:t>
       </w:r>
-      <w:proofErr w:type="spellStart"/>
       <w:r>
         <w:rPr>
           <w:i/>
@@ -8220,7 +8287,6 @@
         </w:rPr>
         <w:t>ArrayList</w:t>
       </w:r>
-      <w:proofErr w:type="spellEnd"/>
       <w:r>
         <w:t>.</w:t>
       </w:r>
@@ -8237,7 +8303,7 @@
       <w:pPr>
         <w:pStyle w:val="Heading3"/>
       </w:pPr>
-      <w:bookmarkStart w:id="21" w:name="_Toc99969758"/>
+      <w:bookmarkStart w:id="22" w:name="_Toc99976683"/>
       <w:r>
         <w:lastRenderedPageBreak/>
         <w:t xml:space="preserve">2.5.7 </w:t>
@@ -8245,7 +8311,7 @@
       <w:r>
         <w:t>Normal Methods</w:t>
       </w:r>
-      <w:bookmarkEnd w:id="21"/>
+      <w:bookmarkEnd w:id="22"/>
     </w:p>
     <w:p>
       <w:pPr>
@@ -8333,7 +8399,6 @@
       <w:r>
         <w:t xml:space="preserve"> </w:t>
       </w:r>
-      <w:proofErr w:type="spellStart"/>
       <w:r>
         <w:rPr>
           <w:i/>
@@ -8341,7 +8406,6 @@
         </w:rPr>
         <w:t>AddBooking</w:t>
       </w:r>
-      <w:proofErr w:type="spellEnd"/>
       <w:r>
         <w:rPr>
           <w:i/>
@@ -8373,7 +8437,6 @@
       <w:r>
         <w:t xml:space="preserve"> and </w:t>
       </w:r>
-      <w:proofErr w:type="spellStart"/>
       <w:r>
         <w:rPr>
           <w:i/>
@@ -8381,7 +8444,6 @@
         </w:rPr>
         <w:t>SaveBookings</w:t>
       </w:r>
-      <w:proofErr w:type="spellEnd"/>
       <w:r>
         <w:rPr>
           <w:i/>
@@ -8405,7 +8467,6 @@
       <w:r>
         <w:t xml:space="preserve"> </w:t>
       </w:r>
-      <w:proofErr w:type="spellStart"/>
       <w:r>
         <w:rPr>
           <w:i/>
@@ -8413,7 +8474,6 @@
         </w:rPr>
         <w:t>AddBooking</w:t>
       </w:r>
-      <w:proofErr w:type="spellEnd"/>
       <w:r>
         <w:rPr>
           <w:i/>
@@ -8448,7 +8508,6 @@
       <w:r>
         <w:t xml:space="preserve"> </w:t>
       </w:r>
-      <w:proofErr w:type="spellStart"/>
       <w:r>
         <w:rPr>
           <w:i/>
@@ -8456,28 +8515,18 @@
         </w:rPr>
         <w:t>ArrayList</w:t>
       </w:r>
-      <w:proofErr w:type="spellEnd"/>
       <w:r>
         <w:t>.</w:t>
       </w:r>
       <w:r>
         <w:t xml:space="preserve"> On the other hand, </w:t>
       </w:r>
-      <w:proofErr w:type="spellStart"/>
-      <w:r>
-        <w:rPr>
-          <w:i/>
-          <w:iCs/>
-        </w:rPr>
-        <w:t>SaveBookings</w:t>
-      </w:r>
-      <w:proofErr w:type="spellEnd"/>
-      <w:r>
-        <w:rPr>
-          <w:i/>
-          <w:iCs/>
-        </w:rPr>
-        <w:t xml:space="preserve"> ()</w:t>
+      <w:r>
+        <w:rPr>
+          <w:i/>
+          <w:iCs/>
+        </w:rPr>
+        <w:t>SaveBookings ()</w:t>
       </w:r>
       <w:r>
         <w:t xml:space="preserve"> </w:t>
@@ -8490,17 +8539,8 @@
           <w:i/>
           <w:iCs/>
         </w:rPr>
-        <w:t xml:space="preserve">_bookings </w:t>
-      </w:r>
-      <w:proofErr w:type="spellStart"/>
-      <w:r>
-        <w:rPr>
-          <w:i/>
-          <w:iCs/>
-        </w:rPr>
-        <w:t>ArrayList</w:t>
-      </w:r>
-      <w:proofErr w:type="spellEnd"/>
+        <w:t>_bookings ArrayList</w:t>
+      </w:r>
       <w:r>
         <w:t xml:space="preserve"> into a string data and write them into a text file.</w:t>
       </w:r>
@@ -8517,7 +8557,7 @@
       <w:pPr>
         <w:pStyle w:val="Heading3"/>
       </w:pPr>
-      <w:bookmarkStart w:id="22" w:name="_Toc99969759"/>
+      <w:bookmarkStart w:id="23" w:name="_Toc99976684"/>
       <w:r>
         <w:lastRenderedPageBreak/>
         <w:t>2.</w:t>
@@ -8534,7 +8574,7 @@
       <w:r>
         <w:t>Exceptional Handling</w:t>
       </w:r>
-      <w:bookmarkEnd w:id="22"/>
+      <w:bookmarkEnd w:id="23"/>
     </w:p>
     <w:p>
       <w:pPr>
@@ -8671,7 +8711,6 @@
       <w:r>
         <w:t xml:space="preserve"> any </w:t>
       </w:r>
-      <w:proofErr w:type="spellStart"/>
       <w:r>
         <w:rPr>
           <w:i/>
@@ -8679,7 +8718,6 @@
         </w:rPr>
         <w:t>NumberFormatException</w:t>
       </w:r>
-      <w:proofErr w:type="spellEnd"/>
       <w:r>
         <w:t>.</w:t>
       </w:r>
@@ -8688,11 +8726,11 @@
       <w:pPr>
         <w:pStyle w:val="Heading3"/>
       </w:pPr>
-      <w:bookmarkStart w:id="23" w:name="_Toc99969760"/>
+      <w:bookmarkStart w:id="24" w:name="_Toc99976685"/>
       <w:r>
         <w:t>2.5.9 File Concept</w:t>
       </w:r>
-      <w:bookmarkEnd w:id="23"/>
+      <w:bookmarkEnd w:id="24"/>
     </w:p>
     <w:p>
       <w:pPr>
@@ -8701,7 +8739,6 @@
       <w:r>
         <w:t xml:space="preserve">In the </w:t>
       </w:r>
-      <w:proofErr w:type="spellStart"/>
       <w:r>
         <w:rPr>
           <w:b/>
@@ -8711,44 +8748,25 @@
         </w:rPr>
         <w:t>AbstractFileManager</w:t>
       </w:r>
-      <w:proofErr w:type="spellEnd"/>
       <w:r>
         <w:t xml:space="preserve"> abstract class, there is a </w:t>
       </w:r>
-      <w:proofErr w:type="spellStart"/>
-      <w:r>
-        <w:rPr>
-          <w:i/>
-          <w:iCs/>
-        </w:rPr>
-        <w:t>ReadFile</w:t>
-      </w:r>
-      <w:proofErr w:type="spellEnd"/>
-      <w:r>
-        <w:rPr>
-          <w:i/>
-          <w:iCs/>
-        </w:rPr>
-        <w:t xml:space="preserve"> ()</w:t>
+      <w:r>
+        <w:rPr>
+          <w:i/>
+          <w:iCs/>
+        </w:rPr>
+        <w:t>ReadFile ()</w:t>
       </w:r>
       <w:r>
         <w:t xml:space="preserve"> and </w:t>
       </w:r>
-      <w:proofErr w:type="spellStart"/>
-      <w:r>
-        <w:rPr>
-          <w:i/>
-          <w:iCs/>
-        </w:rPr>
-        <w:t>WriteFile</w:t>
-      </w:r>
-      <w:proofErr w:type="spellEnd"/>
-      <w:r>
-        <w:rPr>
-          <w:i/>
-          <w:iCs/>
-        </w:rPr>
-        <w:t xml:space="preserve"> () </w:t>
+      <w:r>
+        <w:rPr>
+          <w:i/>
+          <w:iCs/>
+        </w:rPr>
+        <w:t xml:space="preserve">WriteFile () </w:t>
       </w:r>
       <w:r>
         <w:t xml:space="preserve">function that handles all </w:t>
@@ -8881,7 +8899,6 @@
       <w:r>
         <w:t xml:space="preserve"> until there are no lines left. The resultant data is stored in an </w:t>
       </w:r>
-      <w:proofErr w:type="spellStart"/>
       <w:r>
         <w:rPr>
           <w:i/>
@@ -8889,7 +8906,6 @@
         </w:rPr>
         <w:t>ArrayList</w:t>
       </w:r>
-      <w:proofErr w:type="spellEnd"/>
       <w:r>
         <w:t xml:space="preserve"> variable called </w:t>
       </w:r>
@@ -8986,17 +9002,8 @@
           <w:i/>
           <w:iCs/>
         </w:rPr>
-        <w:t>_</w:t>
-      </w:r>
-      <w:proofErr w:type="spellStart"/>
-      <w:r>
-        <w:rPr>
-          <w:i/>
-          <w:iCs/>
-        </w:rPr>
-        <w:t>filepath</w:t>
-      </w:r>
-      <w:proofErr w:type="spellEnd"/>
+        <w:t>_filepath</w:t>
+      </w:r>
       <w:r>
         <w:t xml:space="preserve"> variable)</w:t>
       </w:r>
@@ -9006,7 +9013,6 @@
       <w:r>
         <w:t xml:space="preserve"> This is achieved by using an instance of the </w:t>
       </w:r>
-      <w:proofErr w:type="spellStart"/>
       <w:r>
         <w:rPr>
           <w:i/>
@@ -9014,14 +9020,12 @@
         </w:rPr>
         <w:t>FileWriter</w:t>
       </w:r>
-      <w:proofErr w:type="spellEnd"/>
       <w:r>
         <w:t xml:space="preserve"> class</w:t>
       </w:r>
       <w:r>
         <w:t xml:space="preserve"> (a </w:t>
       </w:r>
-      <w:proofErr w:type="spellStart"/>
       <w:r>
         <w:rPr>
           <w:i/>
@@ -9029,7 +9033,6 @@
         </w:rPr>
         <w:t>FileWriter</w:t>
       </w:r>
-      <w:proofErr w:type="spellEnd"/>
       <w:r>
         <w:t xml:space="preserve"> object)</w:t>
       </w:r>
@@ -9039,7 +9042,6 @@
       <w:r>
         <w:t xml:space="preserve"> After writing the data, the </w:t>
       </w:r>
-      <w:proofErr w:type="spellStart"/>
       <w:r>
         <w:rPr>
           <w:i/>
@@ -9047,7 +9049,6 @@
         </w:rPr>
         <w:t>FileWrter</w:t>
       </w:r>
-      <w:proofErr w:type="spellEnd"/>
       <w:r>
         <w:t xml:space="preserve"> object is closed to make sure the data is saved and return the accessibility of the text file to other processes (e.g., </w:t>
       </w:r>
@@ -9077,7 +9078,7 @@
       <w:pPr>
         <w:pStyle w:val="Heading1"/>
       </w:pPr>
-      <w:bookmarkStart w:id="24" w:name="_Toc99969761"/>
+      <w:bookmarkStart w:id="25" w:name="_Toc99976686"/>
       <w:r>
         <w:lastRenderedPageBreak/>
         <w:t xml:space="preserve">3.0 </w:t>
@@ -9085,17 +9086,17 @@
       <w:r>
         <w:t>Additional Features</w:t>
       </w:r>
-      <w:bookmarkEnd w:id="24"/>
+      <w:bookmarkEnd w:id="25"/>
     </w:p>
     <w:p>
       <w:pPr>
         <w:pStyle w:val="Heading2"/>
       </w:pPr>
-      <w:bookmarkStart w:id="25" w:name="_Toc99969762"/>
+      <w:bookmarkStart w:id="26" w:name="_Toc99976687"/>
       <w:r>
         <w:t>3.1 Account Management System</w:t>
       </w:r>
-      <w:bookmarkEnd w:id="25"/>
+      <w:bookmarkEnd w:id="26"/>
     </w:p>
     <w:p>
       <w:pPr>
@@ -9694,11 +9695,11 @@
       <w:pPr>
         <w:pStyle w:val="Heading2"/>
       </w:pPr>
-      <w:bookmarkStart w:id="26" w:name="_Toc99969763"/>
+      <w:bookmarkStart w:id="27" w:name="_Toc99976688"/>
       <w:r>
         <w:t>3.2 Room Filtration</w:t>
       </w:r>
-      <w:bookmarkEnd w:id="26"/>
+      <w:bookmarkEnd w:id="27"/>
     </w:p>
     <w:p>
       <w:pPr>
@@ -9907,42 +9908,22 @@
       <w:r>
         <w:t xml:space="preserve"> After doing that, we call the </w:t>
       </w:r>
-      <w:proofErr w:type="spellStart"/>
-      <w:proofErr w:type="gramStart"/>
-      <w:r>
-        <w:rPr>
-          <w:i/>
-          <w:iCs/>
-        </w:rPr>
-        <w:t>panel.repaint</w:t>
-      </w:r>
-      <w:proofErr w:type="spellEnd"/>
-      <w:proofErr w:type="gramEnd"/>
-      <w:r>
-        <w:rPr>
-          <w:i/>
-          <w:iCs/>
-        </w:rPr>
-        <w:t xml:space="preserve"> () </w:t>
+      <w:r>
+        <w:rPr>
+          <w:i/>
+          <w:iCs/>
+        </w:rPr>
+        <w:t xml:space="preserve">panel.repaint () </w:t>
       </w:r>
       <w:r>
         <w:t xml:space="preserve">and </w:t>
       </w:r>
-      <w:proofErr w:type="spellStart"/>
-      <w:r>
-        <w:rPr>
-          <w:i/>
-          <w:iCs/>
-        </w:rPr>
-        <w:t>panel.revalidate</w:t>
-      </w:r>
-      <w:proofErr w:type="spellEnd"/>
-      <w:r>
-        <w:rPr>
-          <w:i/>
-          <w:iCs/>
-        </w:rPr>
-        <w:t xml:space="preserve"> ()</w:t>
+      <w:r>
+        <w:rPr>
+          <w:i/>
+          <w:iCs/>
+        </w:rPr>
+        <w:t>panel.revalidate ()</w:t>
       </w:r>
       <w:r>
         <w:t xml:space="preserve"> function to refresh the UI</w:t>
@@ -10118,12 +10099,12 @@
       <w:pPr>
         <w:pStyle w:val="Heading2"/>
       </w:pPr>
-      <w:bookmarkStart w:id="27" w:name="_Toc99969764"/>
+      <w:bookmarkStart w:id="28" w:name="_Toc99976689"/>
       <w:r>
         <w:lastRenderedPageBreak/>
         <w:t>3.3 Integer Filter</w:t>
       </w:r>
-      <w:bookmarkEnd w:id="27"/>
+      <w:bookmarkEnd w:id="28"/>
     </w:p>
     <w:p>
       <w:pPr>
@@ -10205,7 +10186,6 @@
       <w:r>
         <w:t xml:space="preserve"> Shown in Figure 3.9, the </w:t>
       </w:r>
-      <w:proofErr w:type="spellStart"/>
       <w:r>
         <w:rPr>
           <w:i/>
@@ -10213,7 +10193,6 @@
         </w:rPr>
         <w:t>IntFilter</w:t>
       </w:r>
-      <w:proofErr w:type="spellEnd"/>
       <w:r>
         <w:t xml:space="preserve"> uses a </w:t>
       </w:r>
@@ -10254,7 +10233,7 @@
       <w:pPr>
         <w:pStyle w:val="Heading1"/>
       </w:pPr>
-      <w:bookmarkStart w:id="28" w:name="_Toc99969765"/>
+      <w:bookmarkStart w:id="29" w:name="_Toc99976690"/>
       <w:r>
         <w:lastRenderedPageBreak/>
         <w:t xml:space="preserve">4.0 </w:t>
@@ -10262,7 +10241,7 @@
       <w:r>
         <w:t>Assumptions</w:t>
       </w:r>
-      <w:bookmarkEnd w:id="28"/>
+      <w:bookmarkEnd w:id="29"/>
     </w:p>
     <w:p>
       <w:pPr>
@@ -10434,7 +10413,7 @@
       <w:pPr>
         <w:pStyle w:val="Heading1"/>
       </w:pPr>
-      <w:bookmarkStart w:id="29" w:name="_Toc99969766"/>
+      <w:bookmarkStart w:id="30" w:name="_Toc99976691"/>
       <w:r>
         <w:lastRenderedPageBreak/>
         <w:t>5.0</w:t>
@@ -10445,7 +10424,7 @@
       <w:r>
         <w:t>References</w:t>
       </w:r>
-      <w:bookmarkEnd w:id="29"/>
+      <w:bookmarkEnd w:id="30"/>
     </w:p>
     <w:p>
       <w:pPr>
@@ -10457,25 +10436,7 @@
         <w:spacing w:line="360" w:lineRule="auto"/>
       </w:pPr>
       <w:r>
-        <w:t xml:space="preserve">Microsoft. (n.d.). </w:t>
-      </w:r>
-      <w:proofErr w:type="spellStart"/>
-      <w:proofErr w:type="gramStart"/>
-      <w:r>
-        <w:t>Float.IComparable.CompareTo</w:t>
-      </w:r>
-      <w:proofErr w:type="spellEnd"/>
-      <w:proofErr w:type="gramEnd"/>
-      <w:r>
-        <w:t>(Object) Method (</w:t>
-      </w:r>
-      <w:proofErr w:type="spellStart"/>
-      <w:r>
-        <w:t>Java.Lang</w:t>
-      </w:r>
-      <w:proofErr w:type="spellEnd"/>
-      <w:r>
-        <w:t xml:space="preserve">). Microsoft Docs. Retrieved March 28, 2022, from </w:t>
+        <w:t xml:space="preserve">Microsoft. (n.d.). Float.IComparable.CompareTo(Object) Method (Java.Lang). Microsoft Docs. Retrieved March 28, 2022, from </w:t>
       </w:r>
       <w:hyperlink r:id="rId50" w:history="1">
         <w:r>
@@ -10517,15 +10478,7 @@
         <w:spacing w:line="360" w:lineRule="auto"/>
       </w:pPr>
       <w:r>
-        <w:t xml:space="preserve">Java Swing </w:t>
-      </w:r>
-      <w:proofErr w:type="gramStart"/>
-      <w:r>
-        <w:t>revalidate(</w:t>
-      </w:r>
-      <w:proofErr w:type="gramEnd"/>
-      <w:r>
-        <w:t xml:space="preserve">) vs repaint(). (2009, July 8). Stack Overflow. Retrieved March 28, 2022, from </w:t>
+        <w:t xml:space="preserve">Java Swing revalidate() vs repaint(). (2009, July 8). Stack Overflow. Retrieved March 28, 2022, from </w:t>
       </w:r>
       <w:hyperlink r:id="rId52" w:history="1">
         <w:r>
@@ -10546,15 +10499,7 @@
         <w:spacing w:line="360" w:lineRule="auto"/>
       </w:pPr>
       <w:r>
-        <w:t xml:space="preserve">Java Convert Date to String - </w:t>
-      </w:r>
-      <w:proofErr w:type="spellStart"/>
-      <w:r>
-        <w:t>javatpoint</w:t>
-      </w:r>
-      <w:proofErr w:type="spellEnd"/>
-      <w:r>
-        <w:t xml:space="preserve">. (n.d.). Www.Javatpoint.Com. Retrieved March 28, 2022, from </w:t>
+        <w:t xml:space="preserve">Java Convert Date to String - javatpoint. (n.d.). Www.Javatpoint.Com. Retrieved March 28, 2022, from </w:t>
       </w:r>
       <w:hyperlink r:id="rId53" w:history="1">
         <w:r>
@@ -10575,15 +10520,7 @@
         <w:spacing w:line="360" w:lineRule="auto"/>
       </w:pPr>
       <w:r>
-        <w:t xml:space="preserve">Java Convert String to Date - </w:t>
-      </w:r>
-      <w:proofErr w:type="spellStart"/>
-      <w:r>
-        <w:t>javatpoint</w:t>
-      </w:r>
-      <w:proofErr w:type="spellEnd"/>
-      <w:r>
-        <w:t xml:space="preserve">. (n.d.). Www.Javatpoint.Com. Retrieved March 28, 2022, from </w:t>
+        <w:t xml:space="preserve">Java Convert String to Date - javatpoint. (n.d.). Www.Javatpoint.Com. Retrieved March 28, 2022, from </w:t>
       </w:r>
       <w:hyperlink r:id="rId54" w:history="1">
         <w:r>
@@ -10604,23 +10541,7 @@
         <w:spacing w:line="360" w:lineRule="auto"/>
       </w:pPr>
       <w:r>
-        <w:t xml:space="preserve">R. (2019, July 5). How can we make </w:t>
-      </w:r>
-      <w:proofErr w:type="spellStart"/>
-      <w:r>
-        <w:t>JTextField</w:t>
-      </w:r>
-      <w:proofErr w:type="spellEnd"/>
-      <w:r>
-        <w:t xml:space="preserve"> accept only numbers in Java? </w:t>
-      </w:r>
-      <w:proofErr w:type="spellStart"/>
-      <w:r>
-        <w:t>Tutorialspoint</w:t>
-      </w:r>
-      <w:proofErr w:type="spellEnd"/>
-      <w:r>
-        <w:t xml:space="preserve">. Retrieved March 26, 2022, from </w:t>
+        <w:t xml:space="preserve">R. (2019, July 5). How can we make JTextField accept only numbers in Java? Tutorialspoint. Retrieved March 26, 2022, from </w:t>
       </w:r>
       <w:hyperlink r:id="rId55" w:history="1">
         <w:r>
@@ -10641,15 +10562,7 @@
         <w:spacing w:line="360" w:lineRule="auto"/>
       </w:pPr>
       <w:r>
-        <w:t xml:space="preserve">Oracle. (n.d.). How to Make Dialogs (The </w:t>
-      </w:r>
-      <w:proofErr w:type="spellStart"/>
-      <w:r>
-        <w:t>JavaTM</w:t>
-      </w:r>
-      <w:proofErr w:type="spellEnd"/>
-      <w:r>
-        <w:t xml:space="preserve"> Tutorials &gt; Creating a GUI With Swing &gt; Using Swing Components). Retrieved March 26, 2022, from </w:t>
+        <w:t xml:space="preserve">Oracle. (n.d.). How to Make Dialogs (The JavaTM Tutorials &gt; Creating a GUI With Swing &gt; Using Swing Components). Retrieved March 26, 2022, from </w:t>
       </w:r>
       <w:hyperlink r:id="rId56" w:history="1">
         <w:r>
@@ -10670,15 +10583,7 @@
         <w:spacing w:line="360" w:lineRule="auto"/>
       </w:pPr>
       <w:r>
-        <w:t xml:space="preserve">Subramanyam, S. (2017, December 29). Can a constructor be overridden in java? </w:t>
-      </w:r>
-      <w:proofErr w:type="spellStart"/>
-      <w:r>
-        <w:t>Tutorialspoint</w:t>
-      </w:r>
-      <w:proofErr w:type="spellEnd"/>
-      <w:r>
-        <w:t xml:space="preserve">. Retrieved March 19, 2022, from </w:t>
+        <w:t xml:space="preserve">Subramanyam, S. (2017, December 29). Can a constructor be overridden in java? Tutorialspoint. Retrieved March 19, 2022, from </w:t>
       </w:r>
       <w:hyperlink r:id="rId57" w:anchor=":%7E:text=Constructor%20looks%20like%20method%20but,generates%20a%20compile%20time%20error" w:history="1">
         <w:r>
@@ -10698,13 +10603,8 @@
         </w:numPr>
         <w:spacing w:line="360" w:lineRule="auto"/>
       </w:pPr>
-      <w:proofErr w:type="spellStart"/>
-      <w:r>
-        <w:t>GeeksforGeeks</w:t>
-      </w:r>
-      <w:proofErr w:type="spellEnd"/>
-      <w:r>
-        <w:t xml:space="preserve">. (2021, December 20). Different ways of Reading a text file in Java. Retrieved March 18, 2022, from </w:t>
+      <w:r>
+        <w:t xml:space="preserve">GeeksforGeeks. (2021, December 20). Different ways of Reading a text file in Java. Retrieved March 18, 2022, from </w:t>
       </w:r>
       <w:hyperlink r:id="rId58" w:history="1">
         <w:r>
@@ -10724,13 +10624,8 @@
         </w:numPr>
         <w:spacing w:line="360" w:lineRule="auto"/>
       </w:pPr>
-      <w:proofErr w:type="spellStart"/>
-      <w:r>
-        <w:t>Camick</w:t>
-      </w:r>
-      <w:proofErr w:type="spellEnd"/>
-      <w:r>
-        <w:t>, R. (2015, October 21). Table Button Column. Java Tips Weblog. Retrieved March 19, 2022, from https://tips4java.wordpress.com/2009/07/12/table-button-column/</w:t>
+      <w:r>
+        <w:t>Camick, R. (2015, October 21). Table Button Column. Java Tips Weblog. Retrieved March 19, 2022, from https://tips4java.wordpress.com/2009/07/12/table-button-column/</w:t>
       </w:r>
     </w:p>
     <w:sectPr>
@@ -10880,102 +10775,16 @@
 <file path=word/numbering.xml><?xml version="1.0" encoding="utf-8"?>
 <w:numbering xmlns:wpc="http://schemas.microsoft.com/office/word/2010/wordprocessingCanvas" xmlns:cx="http://schemas.microsoft.com/office/drawing/2014/chartex" xmlns:cx1="http://schemas.microsoft.com/office/drawing/2015/9/8/chartex" xmlns:cx2="http://schemas.microsoft.com/office/drawing/2015/10/21/chartex" xmlns:cx3="http://schemas.microsoft.com/office/drawing/2016/5/9/chartex" xmlns:cx4="http://schemas.microsoft.com/office/drawing/2016/5/10/chartex" xmlns:cx5="http://schemas.microsoft.com/office/drawing/2016/5/11/chartex" xmlns:cx6="http://schemas.microsoft.com/office/drawing/2016/5/12/chartex" xmlns:cx7="http://schemas.microsoft.com/office/drawing/2016/5/13/chartex" xmlns:cx8="http://schemas.microsoft.com/office/drawing/2016/5/14/chartex" xmlns:mc="http://schemas.openxmlformats.org/markup-compatibility/2006" xmlns:aink="http://schemas.microsoft.com/office/drawing/2016/ink" xmlns:am3d="http://schemas.microsoft.com/office/drawing/2017/model3d" xmlns:o="urn:schemas-microsoft-com:office:office" xmlns:r="http://schemas.openxmlformats.org/officeDocument/2006/relationships" xmlns:m="http://schemas.openxmlformats.org/officeDocument/2006/math" xmlns:v="urn:schemas-microsoft-com:vml" xmlns:wp14="http://schemas.microsoft.com/office/word/2010/wordprocessingDrawing" xmlns:wp="http://schemas.openxmlformats.org/drawingml/2006/wordprocessingDrawing" xmlns:w10="urn:schemas-microsoft-com:office:word" xmlns:w="http://schemas.openxmlformats.org/wordprocessingml/2006/main" xmlns:w14="http://schemas.microsoft.com/office/word/2010/wordml" xmlns:w15="http://schemas.microsoft.com/office/word/2012/wordml" xmlns:w16cex="http://schemas.microsoft.com/office/word/2018/wordml/cex" xmlns:w16cid="http://schemas.microsoft.com/office/word/2016/wordml/cid" xmlns:w16="http://schemas.microsoft.com/office/word/2018/wordml" xmlns:w16sdtdh="http://schemas.microsoft.com/office/word/2020/wordml/sdtdatahash" xmlns:w16se="http://schemas.microsoft.com/office/word/2015/wordml/symex" xmlns:wpg="http://schemas.microsoft.com/office/word/2010/wordprocessingGroup" xmlns:wpi="http://schemas.microsoft.com/office/word/2010/wordprocessingInk" xmlns:wne="http://schemas.microsoft.com/office/word/2006/wordml" xmlns:wps="http://schemas.microsoft.com/office/word/2010/wordprocessingShape" mc:Ignorable="w14 w15 w16se w16cid w16 w16cex w16sdtdh wp14">
   <w:abstractNum w:abstractNumId="0" w15:restartNumberingAfterBreak="0">
-    <w:nsid w:val="173167DC"/>
+    <w:nsid w:val="167717E7"/>
     <w:multiLevelType w:val="hybridMultilevel"/>
-    <w:tmpl w:val="505E989C"/>
-    <w:lvl w:ilvl="0" w:tplc="0409000F">
-      <w:start w:val="1"/>
-      <w:numFmt w:val="decimal"/>
-      <w:lvlText w:val="%1."/>
-      <w:lvlJc w:val="left"/>
-      <w:pPr>
-        <w:ind w:left="720" w:hanging="360"/>
-      </w:pPr>
-    </w:lvl>
-    <w:lvl w:ilvl="1" w:tplc="04090019" w:tentative="1">
-      <w:start w:val="1"/>
-      <w:numFmt w:val="lowerLetter"/>
-      <w:lvlText w:val="%2."/>
-      <w:lvlJc w:val="left"/>
-      <w:pPr>
-        <w:ind w:left="1440" w:hanging="360"/>
-      </w:pPr>
-    </w:lvl>
-    <w:lvl w:ilvl="2" w:tplc="0409001B" w:tentative="1">
-      <w:start w:val="1"/>
-      <w:numFmt w:val="lowerRoman"/>
-      <w:lvlText w:val="%3."/>
-      <w:lvlJc w:val="right"/>
-      <w:pPr>
-        <w:ind w:left="2160" w:hanging="180"/>
-      </w:pPr>
-    </w:lvl>
-    <w:lvl w:ilvl="3" w:tplc="0409000F" w:tentative="1">
-      <w:start w:val="1"/>
-      <w:numFmt w:val="decimal"/>
-      <w:lvlText w:val="%4."/>
-      <w:lvlJc w:val="left"/>
-      <w:pPr>
-        <w:ind w:left="2880" w:hanging="360"/>
-      </w:pPr>
-    </w:lvl>
-    <w:lvl w:ilvl="4" w:tplc="04090019" w:tentative="1">
-      <w:start w:val="1"/>
-      <w:numFmt w:val="lowerLetter"/>
-      <w:lvlText w:val="%5."/>
-      <w:lvlJc w:val="left"/>
-      <w:pPr>
-        <w:ind w:left="3600" w:hanging="360"/>
-      </w:pPr>
-    </w:lvl>
-    <w:lvl w:ilvl="5" w:tplc="0409001B" w:tentative="1">
-      <w:start w:val="1"/>
-      <w:numFmt w:val="lowerRoman"/>
-      <w:lvlText w:val="%6."/>
-      <w:lvlJc w:val="right"/>
-      <w:pPr>
-        <w:ind w:left="4320" w:hanging="180"/>
-      </w:pPr>
-    </w:lvl>
-    <w:lvl w:ilvl="6" w:tplc="0409000F" w:tentative="1">
-      <w:start w:val="1"/>
-      <w:numFmt w:val="decimal"/>
-      <w:lvlText w:val="%7."/>
-      <w:lvlJc w:val="left"/>
-      <w:pPr>
-        <w:ind w:left="5040" w:hanging="360"/>
-      </w:pPr>
-    </w:lvl>
-    <w:lvl w:ilvl="7" w:tplc="04090019" w:tentative="1">
-      <w:start w:val="1"/>
-      <w:numFmt w:val="lowerLetter"/>
-      <w:lvlText w:val="%8."/>
-      <w:lvlJc w:val="left"/>
-      <w:pPr>
-        <w:ind w:left="5760" w:hanging="360"/>
-      </w:pPr>
-    </w:lvl>
-    <w:lvl w:ilvl="8" w:tplc="0409001B" w:tentative="1">
-      <w:start w:val="1"/>
-      <w:numFmt w:val="lowerRoman"/>
-      <w:lvlText w:val="%9."/>
-      <w:lvlJc w:val="right"/>
-      <w:pPr>
-        <w:ind w:left="6480" w:hanging="180"/>
-      </w:pPr>
-    </w:lvl>
-  </w:abstractNum>
-  <w:abstractNum w:abstractNumId="1" w15:restartNumberingAfterBreak="0">
-    <w:nsid w:val="19E22CA5"/>
-    <w:multiLevelType w:val="hybridMultilevel"/>
-    <w:tmpl w:val="E1F0618E"/>
+    <w:tmpl w:val="589E17EC"/>
     <w:lvl w:ilvl="0" w:tplc="04090001">
       <w:start w:val="1"/>
       <w:numFmt w:val="bullet"/>
       <w:lvlText w:val=""/>
       <w:lvlJc w:val="left"/>
       <w:pPr>
-        <w:ind w:left="783" w:hanging="360"/>
+        <w:ind w:left="720" w:hanging="360"/>
       </w:pPr>
       <w:rPr>
         <w:rFonts w:ascii="Symbol" w:hAnsi="Symbol" w:hint="default"/>
@@ -10987,7 +10796,7 @@
       <w:lvlText w:val="o"/>
       <w:lvlJc w:val="left"/>
       <w:pPr>
-        <w:ind w:left="1503" w:hanging="360"/>
+        <w:ind w:left="1440" w:hanging="360"/>
       </w:pPr>
       <w:rPr>
         <w:rFonts w:ascii="Courier New" w:hAnsi="Courier New" w:cs="Courier New" w:hint="default"/>
@@ -10999,7 +10808,7 @@
       <w:lvlText w:val=""/>
       <w:lvlJc w:val="left"/>
       <w:pPr>
-        <w:ind w:left="2223" w:hanging="360"/>
+        <w:ind w:left="2160" w:hanging="360"/>
       </w:pPr>
       <w:rPr>
         <w:rFonts w:ascii="Wingdings" w:hAnsi="Wingdings" w:hint="default"/>
@@ -11011,7 +10820,7 @@
       <w:lvlText w:val=""/>
       <w:lvlJc w:val="left"/>
       <w:pPr>
-        <w:ind w:left="2943" w:hanging="360"/>
+        <w:ind w:left="2880" w:hanging="360"/>
       </w:pPr>
       <w:rPr>
         <w:rFonts w:ascii="Symbol" w:hAnsi="Symbol" w:hint="default"/>
@@ -11023,7 +10832,7 @@
       <w:lvlText w:val="o"/>
       <w:lvlJc w:val="left"/>
       <w:pPr>
-        <w:ind w:left="3663" w:hanging="360"/>
+        <w:ind w:left="3600" w:hanging="360"/>
       </w:pPr>
       <w:rPr>
         <w:rFonts w:ascii="Courier New" w:hAnsi="Courier New" w:cs="Courier New" w:hint="default"/>
@@ -11035,7 +10844,7 @@
       <w:lvlText w:val=""/>
       <w:lvlJc w:val="left"/>
       <w:pPr>
-        <w:ind w:left="4383" w:hanging="360"/>
+        <w:ind w:left="4320" w:hanging="360"/>
       </w:pPr>
       <w:rPr>
         <w:rFonts w:ascii="Wingdings" w:hAnsi="Wingdings" w:hint="default"/>
@@ -11047,7 +10856,7 @@
       <w:lvlText w:val=""/>
       <w:lvlJc w:val="left"/>
       <w:pPr>
-        <w:ind w:left="5103" w:hanging="360"/>
+        <w:ind w:left="5040" w:hanging="360"/>
       </w:pPr>
       <w:rPr>
         <w:rFonts w:ascii="Symbol" w:hAnsi="Symbol" w:hint="default"/>
@@ -11059,7 +10868,7 @@
       <w:lvlText w:val="o"/>
       <w:lvlJc w:val="left"/>
       <w:pPr>
-        <w:ind w:left="5823" w:hanging="360"/>
+        <w:ind w:left="5760" w:hanging="360"/>
       </w:pPr>
       <w:rPr>
         <w:rFonts w:ascii="Courier New" w:hAnsi="Courier New" w:cs="Courier New" w:hint="default"/>
@@ -11071,14 +10880,213 @@
       <w:lvlText w:val=""/>
       <w:lvlJc w:val="left"/>
       <w:pPr>
-        <w:ind w:left="6543" w:hanging="360"/>
+        <w:ind w:left="6480" w:hanging="360"/>
       </w:pPr>
       <w:rPr>
         <w:rFonts w:ascii="Wingdings" w:hAnsi="Wingdings" w:hint="default"/>
       </w:rPr>
     </w:lvl>
   </w:abstractNum>
+  <w:abstractNum w:abstractNumId="1" w15:restartNumberingAfterBreak="0">
+    <w:nsid w:val="173167DC"/>
+    <w:multiLevelType w:val="hybridMultilevel"/>
+    <w:tmpl w:val="505E989C"/>
+    <w:lvl w:ilvl="0" w:tplc="0409000F">
+      <w:start w:val="1"/>
+      <w:numFmt w:val="decimal"/>
+      <w:lvlText w:val="%1."/>
+      <w:lvlJc w:val="left"/>
+      <w:pPr>
+        <w:ind w:left="720" w:hanging="360"/>
+      </w:pPr>
+    </w:lvl>
+    <w:lvl w:ilvl="1" w:tplc="04090019" w:tentative="1">
+      <w:start w:val="1"/>
+      <w:numFmt w:val="lowerLetter"/>
+      <w:lvlText w:val="%2."/>
+      <w:lvlJc w:val="left"/>
+      <w:pPr>
+        <w:ind w:left="1440" w:hanging="360"/>
+      </w:pPr>
+    </w:lvl>
+    <w:lvl w:ilvl="2" w:tplc="0409001B" w:tentative="1">
+      <w:start w:val="1"/>
+      <w:numFmt w:val="lowerRoman"/>
+      <w:lvlText w:val="%3."/>
+      <w:lvlJc w:val="right"/>
+      <w:pPr>
+        <w:ind w:left="2160" w:hanging="180"/>
+      </w:pPr>
+    </w:lvl>
+    <w:lvl w:ilvl="3" w:tplc="0409000F" w:tentative="1">
+      <w:start w:val="1"/>
+      <w:numFmt w:val="decimal"/>
+      <w:lvlText w:val="%4."/>
+      <w:lvlJc w:val="left"/>
+      <w:pPr>
+        <w:ind w:left="2880" w:hanging="360"/>
+      </w:pPr>
+    </w:lvl>
+    <w:lvl w:ilvl="4" w:tplc="04090019" w:tentative="1">
+      <w:start w:val="1"/>
+      <w:numFmt w:val="lowerLetter"/>
+      <w:lvlText w:val="%5."/>
+      <w:lvlJc w:val="left"/>
+      <w:pPr>
+        <w:ind w:left="3600" w:hanging="360"/>
+      </w:pPr>
+    </w:lvl>
+    <w:lvl w:ilvl="5" w:tplc="0409001B" w:tentative="1">
+      <w:start w:val="1"/>
+      <w:numFmt w:val="lowerRoman"/>
+      <w:lvlText w:val="%6."/>
+      <w:lvlJc w:val="right"/>
+      <w:pPr>
+        <w:ind w:left="4320" w:hanging="180"/>
+      </w:pPr>
+    </w:lvl>
+    <w:lvl w:ilvl="6" w:tplc="0409000F" w:tentative="1">
+      <w:start w:val="1"/>
+      <w:numFmt w:val="decimal"/>
+      <w:lvlText w:val="%7."/>
+      <w:lvlJc w:val="left"/>
+      <w:pPr>
+        <w:ind w:left="5040" w:hanging="360"/>
+      </w:pPr>
+    </w:lvl>
+    <w:lvl w:ilvl="7" w:tplc="04090019" w:tentative="1">
+      <w:start w:val="1"/>
+      <w:numFmt w:val="lowerLetter"/>
+      <w:lvlText w:val="%8."/>
+      <w:lvlJc w:val="left"/>
+      <w:pPr>
+        <w:ind w:left="5760" w:hanging="360"/>
+      </w:pPr>
+    </w:lvl>
+    <w:lvl w:ilvl="8" w:tplc="0409001B" w:tentative="1">
+      <w:start w:val="1"/>
+      <w:numFmt w:val="lowerRoman"/>
+      <w:lvlText w:val="%9."/>
+      <w:lvlJc w:val="right"/>
+      <w:pPr>
+        <w:ind w:left="6480" w:hanging="180"/>
+      </w:pPr>
+    </w:lvl>
+  </w:abstractNum>
   <w:abstractNum w:abstractNumId="2" w15:restartNumberingAfterBreak="0">
+    <w:nsid w:val="19E22CA5"/>
+    <w:multiLevelType w:val="hybridMultilevel"/>
+    <w:tmpl w:val="E1F0618E"/>
+    <w:lvl w:ilvl="0" w:tplc="04090001">
+      <w:start w:val="1"/>
+      <w:numFmt w:val="bullet"/>
+      <w:lvlText w:val=""/>
+      <w:lvlJc w:val="left"/>
+      <w:pPr>
+        <w:ind w:left="783" w:hanging="360"/>
+      </w:pPr>
+      <w:rPr>
+        <w:rFonts w:ascii="Symbol" w:hAnsi="Symbol" w:hint="default"/>
+      </w:rPr>
+    </w:lvl>
+    <w:lvl w:ilvl="1" w:tplc="04090003" w:tentative="1">
+      <w:start w:val="1"/>
+      <w:numFmt w:val="bullet"/>
+      <w:lvlText w:val="o"/>
+      <w:lvlJc w:val="left"/>
+      <w:pPr>
+        <w:ind w:left="1503" w:hanging="360"/>
+      </w:pPr>
+      <w:rPr>
+        <w:rFonts w:ascii="Courier New" w:hAnsi="Courier New" w:cs="Courier New" w:hint="default"/>
+      </w:rPr>
+    </w:lvl>
+    <w:lvl w:ilvl="2" w:tplc="04090005" w:tentative="1">
+      <w:start w:val="1"/>
+      <w:numFmt w:val="bullet"/>
+      <w:lvlText w:val=""/>
+      <w:lvlJc w:val="left"/>
+      <w:pPr>
+        <w:ind w:left="2223" w:hanging="360"/>
+      </w:pPr>
+      <w:rPr>
+        <w:rFonts w:ascii="Wingdings" w:hAnsi="Wingdings" w:hint="default"/>
+      </w:rPr>
+    </w:lvl>
+    <w:lvl w:ilvl="3" w:tplc="04090001" w:tentative="1">
+      <w:start w:val="1"/>
+      <w:numFmt w:val="bullet"/>
+      <w:lvlText w:val=""/>
+      <w:lvlJc w:val="left"/>
+      <w:pPr>
+        <w:ind w:left="2943" w:hanging="360"/>
+      </w:pPr>
+      <w:rPr>
+        <w:rFonts w:ascii="Symbol" w:hAnsi="Symbol" w:hint="default"/>
+      </w:rPr>
+    </w:lvl>
+    <w:lvl w:ilvl="4" w:tplc="04090003" w:tentative="1">
+      <w:start w:val="1"/>
+      <w:numFmt w:val="bullet"/>
+      <w:lvlText w:val="o"/>
+      <w:lvlJc w:val="left"/>
+      <w:pPr>
+        <w:ind w:left="3663" w:hanging="360"/>
+      </w:pPr>
+      <w:rPr>
+        <w:rFonts w:ascii="Courier New" w:hAnsi="Courier New" w:cs="Courier New" w:hint="default"/>
+      </w:rPr>
+    </w:lvl>
+    <w:lvl w:ilvl="5" w:tplc="04090005" w:tentative="1">
+      <w:start w:val="1"/>
+      <w:numFmt w:val="bullet"/>
+      <w:lvlText w:val=""/>
+      <w:lvlJc w:val="left"/>
+      <w:pPr>
+        <w:ind w:left="4383" w:hanging="360"/>
+      </w:pPr>
+      <w:rPr>
+        <w:rFonts w:ascii="Wingdings" w:hAnsi="Wingdings" w:hint="default"/>
+      </w:rPr>
+    </w:lvl>
+    <w:lvl w:ilvl="6" w:tplc="04090001" w:tentative="1">
+      <w:start w:val="1"/>
+      <w:numFmt w:val="bullet"/>
+      <w:lvlText w:val=""/>
+      <w:lvlJc w:val="left"/>
+      <w:pPr>
+        <w:ind w:left="5103" w:hanging="360"/>
+      </w:pPr>
+      <w:rPr>
+        <w:rFonts w:ascii="Symbol" w:hAnsi="Symbol" w:hint="default"/>
+      </w:rPr>
+    </w:lvl>
+    <w:lvl w:ilvl="7" w:tplc="04090003" w:tentative="1">
+      <w:start w:val="1"/>
+      <w:numFmt w:val="bullet"/>
+      <w:lvlText w:val="o"/>
+      <w:lvlJc w:val="left"/>
+      <w:pPr>
+        <w:ind w:left="5823" w:hanging="360"/>
+      </w:pPr>
+      <w:rPr>
+        <w:rFonts w:ascii="Courier New" w:hAnsi="Courier New" w:cs="Courier New" w:hint="default"/>
+      </w:rPr>
+    </w:lvl>
+    <w:lvl w:ilvl="8" w:tplc="04090005" w:tentative="1">
+      <w:start w:val="1"/>
+      <w:numFmt w:val="bullet"/>
+      <w:lvlText w:val=""/>
+      <w:lvlJc w:val="left"/>
+      <w:pPr>
+        <w:ind w:left="6543" w:hanging="360"/>
+      </w:pPr>
+      <w:rPr>
+        <w:rFonts w:ascii="Wingdings" w:hAnsi="Wingdings" w:hint="default"/>
+      </w:rPr>
+    </w:lvl>
+  </w:abstractNum>
+  <w:abstractNum w:abstractNumId="3" w15:restartNumberingAfterBreak="0">
     <w:nsid w:val="1DBB5252"/>
     <w:multiLevelType w:val="hybridMultilevel"/>
     <w:tmpl w:val="B16C1A02"/>
@@ -11164,7 +11172,7 @@
       </w:pPr>
     </w:lvl>
   </w:abstractNum>
-  <w:abstractNum w:abstractNumId="3" w15:restartNumberingAfterBreak="0">
+  <w:abstractNum w:abstractNumId="4" w15:restartNumberingAfterBreak="0">
     <w:nsid w:val="21C66FC0"/>
     <w:multiLevelType w:val="hybridMultilevel"/>
     <w:tmpl w:val="9FCCD8F8"/>
@@ -11253,7 +11261,7 @@
       </w:pPr>
     </w:lvl>
   </w:abstractNum>
-  <w:abstractNum w:abstractNumId="4" w15:restartNumberingAfterBreak="0">
+  <w:abstractNum w:abstractNumId="5" w15:restartNumberingAfterBreak="0">
     <w:nsid w:val="7F3F6786"/>
     <w:multiLevelType w:val="hybridMultilevel"/>
     <w:tmpl w:val="928454E4"/>
@@ -11340,18 +11348,21 @@
     </w:lvl>
   </w:abstractNum>
   <w:num w:numId="1">
+    <w:abstractNumId w:val="4"/>
+  </w:num>
+  <w:num w:numId="2">
     <w:abstractNumId w:val="3"/>
   </w:num>
-  <w:num w:numId="2">
+  <w:num w:numId="3">
+    <w:abstractNumId w:val="5"/>
+  </w:num>
+  <w:num w:numId="4">
     <w:abstractNumId w:val="2"/>
   </w:num>
-  <w:num w:numId="3">
-    <w:abstractNumId w:val="4"/>
-  </w:num>
-  <w:num w:numId="4">
+  <w:num w:numId="5">
     <w:abstractNumId w:val="1"/>
   </w:num>
-  <w:num w:numId="5">
+  <w:num w:numId="6">
     <w:abstractNumId w:val="0"/>
   </w:num>
 </w:numbering>

</xml_diff>